<commit_message>
changed groovy files to work with annotations
</commit_message>
<xml_diff>
--- a/doc/Detect and classify cells in DRGs.docx
+++ b/doc/Detect and classify cells in DRGs.docx
@@ -48,11 +48,24 @@
     <w:p/>
     <w:p>
       <w:r>
-        <w:t xml:space="preserve">Création d’un environnement conda </w:t>
-      </w:r>
-      <w:r>
-        <w:t>et installation de cellpose</w:t>
-      </w:r>
+        <w:t xml:space="preserve">Création d’un environnement </w:t>
+      </w:r>
+      <w:proofErr w:type="spellStart"/>
+      <w:r>
+        <w:t>conda</w:t>
+      </w:r>
+      <w:proofErr w:type="spellEnd"/>
+      <w:r>
+        <w:t xml:space="preserve"> </w:t>
+      </w:r>
+      <w:r>
+        <w:t xml:space="preserve">et installation de </w:t>
+      </w:r>
+      <w:proofErr w:type="spellStart"/>
+      <w:r>
+        <w:t>cellpose</w:t>
+      </w:r>
+      <w:proofErr w:type="spellEnd"/>
     </w:p>
     <w:p>
       <w:pPr>
@@ -62,70 +75,71 @@
           <w:color w:val="00B050"/>
         </w:rPr>
       </w:pPr>
+      <w:proofErr w:type="spellStart"/>
       <w:r>
         <w:rPr>
           <w:rStyle w:val="CodeHTML"/>
           <w:rFonts w:eastAsiaTheme="majorEastAsia"/>
           <w:color w:val="00B050"/>
         </w:rPr>
-        <w:t xml:space="preserve">conda </w:t>
-      </w:r>
+        <w:t>conda</w:t>
+      </w:r>
+      <w:proofErr w:type="spellEnd"/>
       <w:r>
         <w:rPr>
           <w:rStyle w:val="CodeHTML"/>
           <w:rFonts w:eastAsiaTheme="majorEastAsia"/>
           <w:color w:val="00B050"/>
         </w:rPr>
-        <w:t>create --name cellpose python=3.10</w:t>
-      </w:r>
-    </w:p>
-    <w:p>
-      <w:pPr>
+        <w:t xml:space="preserve"> </w:t>
+      </w:r>
+      <w:r>
         <w:rPr>
           <w:rStyle w:val="CodeHTML"/>
           <w:rFonts w:eastAsiaTheme="majorEastAsia"/>
           <w:color w:val="00B050"/>
-          <w:lang w:val="en-US"/>
-        </w:rPr>
-      </w:pPr>
+        </w:rPr>
+        <w:t xml:space="preserve">create --name </w:t>
+      </w:r>
+      <w:proofErr w:type="spellStart"/>
       <w:r>
         <w:rPr>
           <w:rStyle w:val="CodeHTML"/>
           <w:rFonts w:eastAsiaTheme="majorEastAsia"/>
           <w:color w:val="00B050"/>
-          <w:lang w:val="en-US"/>
-        </w:rPr>
-        <w:t>conda activate cellpose</w:t>
-      </w:r>
-    </w:p>
-    <w:p>
-      <w:pPr>
+        </w:rPr>
+        <w:t>cellpose</w:t>
+      </w:r>
+      <w:proofErr w:type="spellEnd"/>
+      <w:r>
         <w:rPr>
           <w:rStyle w:val="CodeHTML"/>
           <w:rFonts w:eastAsiaTheme="majorEastAsia"/>
           <w:color w:val="00B050"/>
-          <w:lang w:val="en-US"/>
-        </w:rPr>
-      </w:pPr>
-      <w:r>
+        </w:rPr>
+        <w:t xml:space="preserve"> python=3.10</w:t>
+      </w:r>
+    </w:p>
+    <w:p>
+      <w:pPr>
         <w:rPr>
           <w:rStyle w:val="CodeHTML"/>
           <w:rFonts w:eastAsiaTheme="majorEastAsia"/>
           <w:color w:val="00B050"/>
           <w:lang w:val="en-US"/>
         </w:rPr>
-        <w:t>pip install cellpose[gui]</w:t>
-      </w:r>
-    </w:p>
-    <w:p>
-      <w:pPr>
+      </w:pPr>
+      <w:proofErr w:type="spellStart"/>
+      <w:r>
         <w:rPr>
           <w:rStyle w:val="CodeHTML"/>
           <w:rFonts w:eastAsiaTheme="majorEastAsia"/>
           <w:color w:val="00B050"/>
           <w:lang w:val="en-US"/>
         </w:rPr>
-      </w:pPr>
+        <w:t>conda</w:t>
+      </w:r>
+      <w:proofErr w:type="spellEnd"/>
       <w:r>
         <w:rPr>
           <w:rStyle w:val="CodeHTML"/>
@@ -133,39 +147,27 @@
           <w:color w:val="00B050"/>
           <w:lang w:val="en-US"/>
         </w:rPr>
-        <w:t>pip install notebook</w:t>
-      </w:r>
-    </w:p>
-    <w:p>
-      <w:pPr>
+        <w:t xml:space="preserve"> activate </w:t>
+      </w:r>
+      <w:proofErr w:type="spellStart"/>
+      <w:r>
         <w:rPr>
           <w:rStyle w:val="CodeHTML"/>
           <w:rFonts w:eastAsiaTheme="majorEastAsia"/>
           <w:color w:val="00B050"/>
-        </w:rPr>
-      </w:pPr>
-      <w:r>
+          <w:lang w:val="en-US"/>
+        </w:rPr>
+        <w:t>cellpose</w:t>
+      </w:r>
+      <w:proofErr w:type="spellEnd"/>
+    </w:p>
+    <w:p>
+      <w:pPr>
         <w:rPr>
           <w:rStyle w:val="CodeHTML"/>
           <w:rFonts w:eastAsiaTheme="majorEastAsia"/>
           <w:color w:val="00B050"/>
-        </w:rPr>
-        <w:t>pip install matplotlib</w:t>
-      </w:r>
-    </w:p>
-    <w:p/>
-    <w:p>
-      <w:r>
-        <w:t>Création d’un environnement conda et installation de omnipose</w:t>
-      </w:r>
-    </w:p>
-    <w:p>
-      <w:pPr>
-        <w:pStyle w:val="PrformatHTML"/>
-        <w:rPr>
-          <w:rFonts w:asciiTheme="minorHAnsi" w:hAnsiTheme="minorHAnsi"/>
-          <w:color w:val="00B050"/>
-          <w:lang w:val="fr-FR"/>
+          <w:lang w:val="en-US"/>
         </w:rPr>
       </w:pPr>
       <w:r>
@@ -173,26 +175,231 @@
           <w:rStyle w:val="CodeHTML"/>
           <w:rFonts w:eastAsiaTheme="majorEastAsia"/>
           <w:color w:val="00B050"/>
-          <w:lang w:val="fr-FR"/>
-        </w:rPr>
-        <w:t xml:space="preserve">conda create --name </w:t>
-      </w:r>
+          <w:lang w:val="en-US"/>
+        </w:rPr>
+        <w:t xml:space="preserve">pip install </w:t>
+      </w:r>
+      <w:proofErr w:type="spellStart"/>
       <w:r>
         <w:rPr>
           <w:rStyle w:val="CodeHTML"/>
           <w:rFonts w:eastAsiaTheme="majorEastAsia"/>
           <w:color w:val="00B050"/>
-          <w:lang w:val="fr-FR"/>
-        </w:rPr>
-        <w:t>omnipose</w:t>
-      </w:r>
+          <w:lang w:val="en-US"/>
+        </w:rPr>
+        <w:t>cellpose</w:t>
+      </w:r>
+      <w:proofErr w:type="spellEnd"/>
       <w:r>
         <w:rPr>
           <w:rStyle w:val="CodeHTML"/>
           <w:rFonts w:eastAsiaTheme="majorEastAsia"/>
           <w:color w:val="00B050"/>
+          <w:lang w:val="en-US"/>
+        </w:rPr>
+        <w:t>[</w:t>
+      </w:r>
+      <w:proofErr w:type="spellStart"/>
+      <w:r>
+        <w:rPr>
+          <w:rStyle w:val="CodeHTML"/>
+          <w:rFonts w:eastAsiaTheme="majorEastAsia"/>
+          <w:color w:val="00B050"/>
+          <w:lang w:val="en-US"/>
+        </w:rPr>
+        <w:t>gui</w:t>
+      </w:r>
+      <w:proofErr w:type="spellEnd"/>
+      <w:r>
+        <w:rPr>
+          <w:rStyle w:val="CodeHTML"/>
+          <w:rFonts w:eastAsiaTheme="majorEastAsia"/>
+          <w:color w:val="00B050"/>
+          <w:lang w:val="en-US"/>
+        </w:rPr>
+        <w:t>]</w:t>
+      </w:r>
+    </w:p>
+    <w:p>
+      <w:pPr>
+        <w:rPr>
+          <w:rStyle w:val="CodeHTML"/>
+          <w:rFonts w:eastAsiaTheme="majorEastAsia"/>
+          <w:color w:val="00B050"/>
+          <w:lang w:val="en-US"/>
+        </w:rPr>
+      </w:pPr>
+      <w:r>
+        <w:rPr>
+          <w:rStyle w:val="CodeHTML"/>
+          <w:rFonts w:eastAsiaTheme="majorEastAsia"/>
+          <w:color w:val="00B050"/>
+          <w:lang w:val="en-US"/>
+        </w:rPr>
+        <w:t>pip install notebook</w:t>
+      </w:r>
+    </w:p>
+    <w:p>
+      <w:pPr>
+        <w:rPr>
+          <w:rStyle w:val="CodeHTML"/>
+          <w:rFonts w:eastAsiaTheme="majorEastAsia"/>
+          <w:color w:val="00B050"/>
+        </w:rPr>
+      </w:pPr>
+      <w:proofErr w:type="spellStart"/>
+      <w:r>
+        <w:rPr>
+          <w:rStyle w:val="CodeHTML"/>
+          <w:rFonts w:eastAsiaTheme="majorEastAsia"/>
+          <w:color w:val="00B050"/>
+        </w:rPr>
+        <w:t>pip</w:t>
+      </w:r>
+      <w:proofErr w:type="spellEnd"/>
+      <w:r>
+        <w:rPr>
+          <w:rStyle w:val="CodeHTML"/>
+          <w:rFonts w:eastAsiaTheme="majorEastAsia"/>
+          <w:color w:val="00B050"/>
+        </w:rPr>
+        <w:t xml:space="preserve"> </w:t>
+      </w:r>
+      <w:proofErr w:type="spellStart"/>
+      <w:r>
+        <w:rPr>
+          <w:rStyle w:val="CodeHTML"/>
+          <w:rFonts w:eastAsiaTheme="majorEastAsia"/>
+          <w:color w:val="00B050"/>
+        </w:rPr>
+        <w:t>install</w:t>
+      </w:r>
+      <w:proofErr w:type="spellEnd"/>
+      <w:r>
+        <w:rPr>
+          <w:rStyle w:val="CodeHTML"/>
+          <w:rFonts w:eastAsiaTheme="majorEastAsia"/>
+          <w:color w:val="00B050"/>
+        </w:rPr>
+        <w:t xml:space="preserve"> </w:t>
+      </w:r>
+      <w:proofErr w:type="spellStart"/>
+      <w:r>
+        <w:rPr>
+          <w:rStyle w:val="CodeHTML"/>
+          <w:rFonts w:eastAsiaTheme="majorEastAsia"/>
+          <w:color w:val="00B050"/>
+        </w:rPr>
+        <w:t>matplotlib</w:t>
+      </w:r>
+      <w:proofErr w:type="spellEnd"/>
+    </w:p>
+    <w:p/>
+    <w:p>
+      <w:r>
+        <w:t xml:space="preserve">Création d’un environnement </w:t>
+      </w:r>
+      <w:proofErr w:type="spellStart"/>
+      <w:r>
+        <w:t>conda</w:t>
+      </w:r>
+      <w:proofErr w:type="spellEnd"/>
+      <w:r>
+        <w:t xml:space="preserve"> et installation de </w:t>
+      </w:r>
+      <w:proofErr w:type="spellStart"/>
+      <w:r>
+        <w:t>omnipose</w:t>
+      </w:r>
+      <w:proofErr w:type="spellEnd"/>
+    </w:p>
+    <w:p>
+      <w:pPr>
+        <w:pStyle w:val="PrformatHTML"/>
+        <w:rPr>
+          <w:rFonts w:asciiTheme="minorHAnsi" w:hAnsiTheme="minorHAnsi"/>
+          <w:color w:val="00B050"/>
           <w:lang w:val="fr-FR"/>
         </w:rPr>
+      </w:pPr>
+      <w:proofErr w:type="spellStart"/>
+      <w:r>
+        <w:rPr>
+          <w:rStyle w:val="CodeHTML"/>
+          <w:rFonts w:eastAsiaTheme="majorEastAsia"/>
+          <w:color w:val="00B050"/>
+          <w:lang w:val="fr-FR"/>
+        </w:rPr>
+        <w:t>conda</w:t>
+      </w:r>
+      <w:proofErr w:type="spellEnd"/>
+      <w:r>
+        <w:rPr>
+          <w:rStyle w:val="CodeHTML"/>
+          <w:rFonts w:eastAsiaTheme="majorEastAsia"/>
+          <w:color w:val="00B050"/>
+          <w:lang w:val="fr-FR"/>
+        </w:rPr>
+        <w:t xml:space="preserve"> </w:t>
+      </w:r>
+      <w:proofErr w:type="spellStart"/>
+      <w:r>
+        <w:rPr>
+          <w:rStyle w:val="CodeHTML"/>
+          <w:rFonts w:eastAsiaTheme="majorEastAsia"/>
+          <w:color w:val="00B050"/>
+          <w:lang w:val="fr-FR"/>
+        </w:rPr>
+        <w:t>create</w:t>
+      </w:r>
+      <w:proofErr w:type="spellEnd"/>
+      <w:r>
+        <w:rPr>
+          <w:rStyle w:val="CodeHTML"/>
+          <w:rFonts w:eastAsiaTheme="majorEastAsia"/>
+          <w:color w:val="00B050"/>
+          <w:lang w:val="fr-FR"/>
+        </w:rPr>
+        <w:t xml:space="preserve"> --</w:t>
+      </w:r>
+      <w:proofErr w:type="spellStart"/>
+      <w:r>
+        <w:rPr>
+          <w:rStyle w:val="CodeHTML"/>
+          <w:rFonts w:eastAsiaTheme="majorEastAsia"/>
+          <w:color w:val="00B050"/>
+          <w:lang w:val="fr-FR"/>
+        </w:rPr>
+        <w:t>name</w:t>
+      </w:r>
+      <w:proofErr w:type="spellEnd"/>
+      <w:r>
+        <w:rPr>
+          <w:rStyle w:val="CodeHTML"/>
+          <w:rFonts w:eastAsiaTheme="majorEastAsia"/>
+          <w:color w:val="00B050"/>
+          <w:lang w:val="fr-FR"/>
+        </w:rPr>
+        <w:t xml:space="preserve"> </w:t>
+      </w:r>
+      <w:proofErr w:type="spellStart"/>
+      <w:r>
+        <w:rPr>
+          <w:rStyle w:val="CodeHTML"/>
+          <w:rFonts w:eastAsiaTheme="majorEastAsia"/>
+          <w:color w:val="00B050"/>
+          <w:lang w:val="fr-FR"/>
+        </w:rPr>
+        <w:t>omnipose</w:t>
+      </w:r>
+      <w:proofErr w:type="spellEnd"/>
+      <w:r>
+        <w:rPr>
+          <w:rStyle w:val="CodeHTML"/>
+          <w:rFonts w:eastAsiaTheme="majorEastAsia"/>
+          <w:color w:val="00B050"/>
+          <w:lang w:val="fr-FR"/>
+        </w:rPr>
         <w:t xml:space="preserve"> python=3.10</w:t>
       </w:r>
       <w:r>
@@ -200,7 +407,23 @@
           <w:color w:val="00B050"/>
           <w:lang w:val="fr-FR"/>
         </w:rPr>
-        <w:t xml:space="preserve"> pytorch </w:t>
+        <w:t xml:space="preserve"> </w:t>
+      </w:r>
+      <w:proofErr w:type="spellStart"/>
+      <w:r>
+        <w:rPr>
+          <w:color w:val="00B050"/>
+          <w:lang w:val="fr-FR"/>
+        </w:rPr>
+        <w:t>pytorch</w:t>
+      </w:r>
+      <w:proofErr w:type="spellEnd"/>
+      <w:r>
+        <w:rPr>
+          <w:color w:val="00B050"/>
+          <w:lang w:val="fr-FR"/>
+        </w:rPr>
+        <w:t xml:space="preserve"> </w:t>
       </w:r>
       <w:r>
         <w:rPr>
@@ -217,6 +440,7 @@
         </w:rPr>
         <w:t xml:space="preserve"> </w:t>
       </w:r>
+      <w:proofErr w:type="spellStart"/>
       <w:r>
         <w:rPr>
           <w:rStyle w:val="n"/>
@@ -226,6 +450,7 @@
         </w:rPr>
         <w:t>torchvision</w:t>
       </w:r>
+      <w:proofErr w:type="spellEnd"/>
       <w:r>
         <w:rPr>
           <w:color w:val="00B050"/>
@@ -233,6 +458,7 @@
         </w:rPr>
         <w:t xml:space="preserve"> </w:t>
       </w:r>
+      <w:proofErr w:type="spellStart"/>
       <w:r>
         <w:rPr>
           <w:rStyle w:val="n"/>
@@ -259,6 +485,7 @@
         </w:rPr>
         <w:t>cuda</w:t>
       </w:r>
+      <w:proofErr w:type="spellEnd"/>
       <w:r>
         <w:rPr>
           <w:rStyle w:val="o"/>
@@ -307,6 +534,7 @@
         </w:rPr>
         <w:t xml:space="preserve"> </w:t>
       </w:r>
+      <w:proofErr w:type="spellStart"/>
       <w:r>
         <w:rPr>
           <w:rStyle w:val="n"/>
@@ -316,6 +544,7 @@
         </w:rPr>
         <w:t>pytorch</w:t>
       </w:r>
+      <w:proofErr w:type="spellEnd"/>
       <w:r>
         <w:rPr>
           <w:color w:val="00B050"/>
@@ -347,6 +576,7 @@
         </w:rPr>
         <w:t xml:space="preserve"> </w:t>
       </w:r>
+      <w:proofErr w:type="spellStart"/>
       <w:r>
         <w:rPr>
           <w:rStyle w:val="n"/>
@@ -356,6 +586,7 @@
         </w:rPr>
         <w:t>nvidia</w:t>
       </w:r>
+      <w:proofErr w:type="spellEnd"/>
       <w:r>
         <w:rPr>
           <w:rFonts w:asciiTheme="minorHAnsi" w:hAnsiTheme="minorHAnsi"/>
@@ -375,6 +606,7 @@
           <w:lang w:val="fr-FR"/>
         </w:rPr>
       </w:pPr>
+      <w:proofErr w:type="spellStart"/>
       <w:r>
         <w:rPr>
           <w:rStyle w:val="n"/>
@@ -382,18 +614,9 @@
           <w:color w:val="00B050"/>
           <w:lang w:val="fr-FR"/>
         </w:rPr>
-        <w:t>conda activate omnipose</w:t>
-      </w:r>
-    </w:p>
-    <w:p>
-      <w:pPr>
-        <w:pStyle w:val="PrformatHTML"/>
-        <w:rPr>
-          <w:rStyle w:val="CodeHTML"/>
-          <w:color w:val="00B050"/>
-          <w:lang w:val="fr-FR"/>
-        </w:rPr>
-      </w:pPr>
+        <w:t>conda</w:t>
+      </w:r>
+      <w:proofErr w:type="spellEnd"/>
       <w:r>
         <w:rPr>
           <w:rStyle w:val="n"/>
@@ -401,15 +624,9 @@
           <w:color w:val="00B050"/>
           <w:lang w:val="fr-FR"/>
         </w:rPr>
-        <w:t>pip</w:t>
-      </w:r>
-      <w:r>
-        <w:rPr>
-          <w:color w:val="00B050"/>
-          <w:lang w:val="fr-FR"/>
-        </w:rPr>
         <w:t xml:space="preserve"> </w:t>
       </w:r>
+      <w:proofErr w:type="spellStart"/>
       <w:r>
         <w:rPr>
           <w:rStyle w:val="n"/>
@@ -417,15 +634,9 @@
           <w:color w:val="00B050"/>
           <w:lang w:val="fr-FR"/>
         </w:rPr>
-        <w:t>install</w:t>
-      </w:r>
-      <w:r>
-        <w:rPr>
-          <w:color w:val="00B050"/>
-          <w:lang w:val="fr-FR"/>
-        </w:rPr>
-        <w:t xml:space="preserve"> </w:t>
-      </w:r>
+        <w:t>activate</w:t>
+      </w:r>
+      <w:proofErr w:type="spellEnd"/>
       <w:r>
         <w:rPr>
           <w:rStyle w:val="n"/>
@@ -433,8 +644,76 @@
           <w:color w:val="00B050"/>
           <w:lang w:val="fr-FR"/>
         </w:rPr>
+        <w:t xml:space="preserve"> </w:t>
+      </w:r>
+      <w:proofErr w:type="spellStart"/>
+      <w:r>
+        <w:rPr>
+          <w:rStyle w:val="n"/>
+          <w:rFonts w:eastAsiaTheme="majorEastAsia"/>
+          <w:color w:val="00B050"/>
+          <w:lang w:val="fr-FR"/>
+        </w:rPr>
         <w:t>omnipose</w:t>
       </w:r>
+      <w:proofErr w:type="spellEnd"/>
+    </w:p>
+    <w:p>
+      <w:pPr>
+        <w:pStyle w:val="PrformatHTML"/>
+        <w:rPr>
+          <w:rStyle w:val="CodeHTML"/>
+          <w:color w:val="00B050"/>
+          <w:lang w:val="fr-FR"/>
+        </w:rPr>
+      </w:pPr>
+      <w:proofErr w:type="spellStart"/>
+      <w:r>
+        <w:rPr>
+          <w:rStyle w:val="n"/>
+          <w:rFonts w:eastAsiaTheme="majorEastAsia"/>
+          <w:color w:val="00B050"/>
+          <w:lang w:val="fr-FR"/>
+        </w:rPr>
+        <w:t>pip</w:t>
+      </w:r>
+      <w:proofErr w:type="spellEnd"/>
+      <w:r>
+        <w:rPr>
+          <w:color w:val="00B050"/>
+          <w:lang w:val="fr-FR"/>
+        </w:rPr>
+        <w:t xml:space="preserve"> </w:t>
+      </w:r>
+      <w:proofErr w:type="spellStart"/>
+      <w:r>
+        <w:rPr>
+          <w:rStyle w:val="n"/>
+          <w:rFonts w:eastAsiaTheme="majorEastAsia"/>
+          <w:color w:val="00B050"/>
+          <w:lang w:val="fr-FR"/>
+        </w:rPr>
+        <w:t>install</w:t>
+      </w:r>
+      <w:proofErr w:type="spellEnd"/>
+      <w:r>
+        <w:rPr>
+          <w:color w:val="00B050"/>
+          <w:lang w:val="fr-FR"/>
+        </w:rPr>
+        <w:t xml:space="preserve"> </w:t>
+      </w:r>
+      <w:proofErr w:type="spellStart"/>
+      <w:r>
+        <w:rPr>
+          <w:rStyle w:val="n"/>
+          <w:rFonts w:eastAsiaTheme="majorEastAsia"/>
+          <w:color w:val="00B050"/>
+          <w:lang w:val="fr-FR"/>
+        </w:rPr>
+        <w:t>omnipose</w:t>
+      </w:r>
+      <w:proofErr w:type="spellEnd"/>
     </w:p>
     <w:p/>
     <w:p>
@@ -449,52 +728,121 @@
           <w:color w:val="00B050"/>
         </w:rPr>
       </w:pPr>
-      <w:r>
-        <w:rPr>
-          <w:rFonts w:ascii="Courier New" w:hAnsi="Courier New" w:cs="Courier New"/>
-          <w:color w:val="00B050"/>
-        </w:rPr>
-        <w:t>conda activate cellpose</w:t>
-      </w:r>
-    </w:p>
-    <w:p>
-      <w:pPr>
-        <w:rPr>
-          <w:rFonts w:ascii="Courier New" w:hAnsi="Courier New" w:cs="Courier New"/>
-          <w:color w:val="00B050"/>
-        </w:rPr>
-      </w:pPr>
-      <w:r>
-        <w:rPr>
-          <w:rFonts w:ascii="Courier New" w:hAnsi="Courier New" w:cs="Courier New"/>
-          <w:color w:val="00B050"/>
-        </w:rPr>
-        <w:t>where python</w:t>
-      </w:r>
-    </w:p>
-    <w:p>
-      <w:r>
-        <w:t>Faire la même chose pour omnipose</w:t>
-      </w:r>
+      <w:proofErr w:type="spellStart"/>
+      <w:r>
+        <w:rPr>
+          <w:rFonts w:ascii="Courier New" w:hAnsi="Courier New" w:cs="Courier New"/>
+          <w:color w:val="00B050"/>
+        </w:rPr>
+        <w:t>conda</w:t>
+      </w:r>
+      <w:proofErr w:type="spellEnd"/>
+      <w:r>
+        <w:rPr>
+          <w:rFonts w:ascii="Courier New" w:hAnsi="Courier New" w:cs="Courier New"/>
+          <w:color w:val="00B050"/>
+        </w:rPr>
+        <w:t xml:space="preserve"> </w:t>
+      </w:r>
+      <w:proofErr w:type="spellStart"/>
+      <w:r>
+        <w:rPr>
+          <w:rFonts w:ascii="Courier New" w:hAnsi="Courier New" w:cs="Courier New"/>
+          <w:color w:val="00B050"/>
+        </w:rPr>
+        <w:t>activate</w:t>
+      </w:r>
+      <w:proofErr w:type="spellEnd"/>
+      <w:r>
+        <w:rPr>
+          <w:rFonts w:ascii="Courier New" w:hAnsi="Courier New" w:cs="Courier New"/>
+          <w:color w:val="00B050"/>
+        </w:rPr>
+        <w:t xml:space="preserve"> </w:t>
+      </w:r>
+      <w:proofErr w:type="spellStart"/>
+      <w:r>
+        <w:rPr>
+          <w:rFonts w:ascii="Courier New" w:hAnsi="Courier New" w:cs="Courier New"/>
+          <w:color w:val="00B050"/>
+        </w:rPr>
+        <w:t>cellpose</w:t>
+      </w:r>
+      <w:proofErr w:type="spellEnd"/>
+    </w:p>
+    <w:p>
+      <w:pPr>
+        <w:rPr>
+          <w:rFonts w:ascii="Courier New" w:hAnsi="Courier New" w:cs="Courier New"/>
+          <w:color w:val="00B050"/>
+        </w:rPr>
+      </w:pPr>
+      <w:proofErr w:type="spellStart"/>
+      <w:r>
+        <w:rPr>
+          <w:rFonts w:ascii="Courier New" w:hAnsi="Courier New" w:cs="Courier New"/>
+          <w:color w:val="00B050"/>
+        </w:rPr>
+        <w:t>where</w:t>
+      </w:r>
+      <w:proofErr w:type="spellEnd"/>
+      <w:r>
+        <w:rPr>
+          <w:rFonts w:ascii="Courier New" w:hAnsi="Courier New" w:cs="Courier New"/>
+          <w:color w:val="00B050"/>
+        </w:rPr>
+        <w:t xml:space="preserve"> python</w:t>
+      </w:r>
+    </w:p>
+    <w:p>
+      <w:r>
+        <w:t xml:space="preserve">Faire la même chose pour </w:t>
+      </w:r>
+      <w:proofErr w:type="spellStart"/>
+      <w:r>
+        <w:t>omnipose</w:t>
+      </w:r>
+      <w:proofErr w:type="spellEnd"/>
     </w:p>
     <w:p/>
     <w:p>
       <w:r>
-        <w:t>Installation QuPath v0.6</w:t>
+        <w:t xml:space="preserve">Installation </w:t>
+      </w:r>
+      <w:proofErr w:type="spellStart"/>
+      <w:r>
+        <w:t>QuPath</w:t>
+      </w:r>
+      <w:proofErr w:type="spellEnd"/>
+      <w:r>
+        <w:t xml:space="preserve"> v0.6</w:t>
       </w:r>
     </w:p>
     <w:p>
       <w:r>
         <w:t xml:space="preserve">Ajouter le catalogue d’extensions </w:t>
       </w:r>
-      <w:r>
-        <w:t>QuPath-</w:t>
+      <w:proofErr w:type="spellStart"/>
+      <w:r>
+        <w:t>QuPath</w:t>
+      </w:r>
+      <w:proofErr w:type="spellEnd"/>
+      <w:r>
+        <w:t>-</w:t>
       </w:r>
       <w:r>
         <w:t>BIOP</w:t>
       </w:r>
       <w:r>
-        <w:t xml:space="preserve"> (dans QuPath </w:t>
+        <w:t xml:space="preserve"> (dans </w:t>
+      </w:r>
+      <w:proofErr w:type="spellStart"/>
+      <w:r>
+        <w:t>QuPath</w:t>
+      </w:r>
+      <w:proofErr w:type="spellEnd"/>
+      <w:r>
+        <w:t xml:space="preserve"> </w:t>
       </w:r>
       <w:r>
         <w:t xml:space="preserve">&gt; Extensions &gt; Manage extensions, ajouter </w:t>
@@ -524,14 +872,36 @@
         <w:rPr>
           <w:lang w:val="en-US"/>
         </w:rPr>
-        <w:t>Install Cellpose extension from th</w:t>
-      </w:r>
-      <w:r>
-        <w:rPr>
-          <w:lang w:val="en-US"/>
-        </w:rPr>
-        <w:t>e extension manager in QuPath</w:t>
-      </w:r>
+        <w:t xml:space="preserve">Install </w:t>
+      </w:r>
+      <w:proofErr w:type="spellStart"/>
+      <w:r>
+        <w:rPr>
+          <w:lang w:val="en-US"/>
+        </w:rPr>
+        <w:t>Cellpose</w:t>
+      </w:r>
+      <w:proofErr w:type="spellEnd"/>
+      <w:r>
+        <w:rPr>
+          <w:lang w:val="en-US"/>
+        </w:rPr>
+        <w:t xml:space="preserve"> extension from th</w:t>
+      </w:r>
+      <w:r>
+        <w:rPr>
+          <w:lang w:val="en-US"/>
+        </w:rPr>
+        <w:t xml:space="preserve">e extension manager in </w:t>
+      </w:r>
+      <w:proofErr w:type="spellStart"/>
+      <w:r>
+        <w:rPr>
+          <w:lang w:val="en-US"/>
+        </w:rPr>
+        <w:t>QuPath</w:t>
+      </w:r>
+      <w:proofErr w:type="spellEnd"/>
     </w:p>
     <w:p>
       <w:r>
@@ -546,15 +916,54 @@
       <w:r>
         <w:t xml:space="preserve"> </w:t>
       </w:r>
-      <w:r>
-        <w:t>conda cellpose</w:t>
-      </w:r>
+      <w:proofErr w:type="spellStart"/>
+      <w:r>
+        <w:t>conda</w:t>
+      </w:r>
+      <w:proofErr w:type="spellEnd"/>
+      <w:r>
+        <w:t xml:space="preserve"> </w:t>
+      </w:r>
+      <w:proofErr w:type="spellStart"/>
+      <w:r>
+        <w:t>cellpose</w:t>
+      </w:r>
+      <w:proofErr w:type="spellEnd"/>
       <w:r>
         <w:t xml:space="preserve"> (Python.exe location)</w:t>
       </w:r>
       <w:r>
-        <w:t xml:space="preserve"> dans QuPath &gt; Edit &gt; Preferences &gt; Cellpose/omnipose</w:t>
-      </w:r>
+        <w:t xml:space="preserve"> dans </w:t>
+      </w:r>
+      <w:proofErr w:type="spellStart"/>
+      <w:r>
+        <w:t>QuPath</w:t>
+      </w:r>
+      <w:proofErr w:type="spellEnd"/>
+      <w:r>
+        <w:t xml:space="preserve"> &gt; Edit &gt; </w:t>
+      </w:r>
+      <w:proofErr w:type="spellStart"/>
+      <w:r>
+        <w:t>Preferences</w:t>
+      </w:r>
+      <w:proofErr w:type="spellEnd"/>
+      <w:r>
+        <w:t xml:space="preserve"> &gt; </w:t>
+      </w:r>
+      <w:proofErr w:type="spellStart"/>
+      <w:r>
+        <w:t>Cellpose</w:t>
+      </w:r>
+      <w:proofErr w:type="spellEnd"/>
+      <w:r>
+        <w:t>/</w:t>
+      </w:r>
+      <w:proofErr w:type="spellStart"/>
+      <w:r>
+        <w:t>omnipose</w:t>
+      </w:r>
+      <w:proofErr w:type="spellEnd"/>
     </w:p>
     <w:p/>
     <w:p>
@@ -577,9 +986,35 @@
       <w:r>
         <w:t xml:space="preserve">Extensions &gt; </w:t>
       </w:r>
-      <w:r>
-        <w:t>Cellpose &gt; Cell pose detection script template</w:t>
-      </w:r>
+      <w:proofErr w:type="spellStart"/>
+      <w:r>
+        <w:t>Cellpose</w:t>
+      </w:r>
+      <w:proofErr w:type="spellEnd"/>
+      <w:r>
+        <w:t xml:space="preserve"> &gt; </w:t>
+      </w:r>
+      <w:proofErr w:type="spellStart"/>
+      <w:r>
+        <w:t>Cell</w:t>
+      </w:r>
+      <w:proofErr w:type="spellEnd"/>
+      <w:r>
+        <w:t xml:space="preserve"> pose </w:t>
+      </w:r>
+      <w:proofErr w:type="spellStart"/>
+      <w:r>
+        <w:t>detection</w:t>
+      </w:r>
+      <w:proofErr w:type="spellEnd"/>
+      <w:r>
+        <w:t xml:space="preserve"> script </w:t>
+      </w:r>
+      <w:proofErr w:type="spellStart"/>
+      <w:r>
+        <w:t>template</w:t>
+      </w:r>
+      <w:proofErr w:type="spellEnd"/>
     </w:p>
     <w:p/>
     <w:p>
@@ -639,7 +1074,23 @@
         <w:t xml:space="preserve"> 4’ )</w:t>
       </w:r>
       <w:r>
-        <w:t xml:space="preserve"> pour utiliser à la fois la Tomato et NeuN)</w:t>
+        <w:t xml:space="preserve"> pour utiliser à la fois la </w:t>
+      </w:r>
+      <w:proofErr w:type="spellStart"/>
+      <w:r>
+        <w:t>Tomato</w:t>
+      </w:r>
+      <w:proofErr w:type="spellEnd"/>
+      <w:r>
+        <w:t xml:space="preserve"> et </w:t>
+      </w:r>
+      <w:proofErr w:type="spellStart"/>
+      <w:r>
+        <w:t>NeuN</w:t>
+      </w:r>
+      <w:proofErr w:type="spellEnd"/>
+      <w:r>
+        <w:t>)</w:t>
       </w:r>
     </w:p>
     <w:p/>
@@ -649,18 +1100,98 @@
           <w:lang w:val="en-US"/>
         </w:rPr>
       </w:pPr>
-      <w:r>
-        <w:rPr>
-          <w:lang w:val="en-US"/>
-        </w:rPr>
-        <w:t>Ligne 5</w:t>
-      </w:r>
-      <w:r>
-        <w:rPr>
-          <w:lang w:val="en-US"/>
-        </w:rPr>
-        <w:t xml:space="preserve">0 jusqu’à la fin : </w:t>
-      </w:r>
+      <w:proofErr w:type="spellStart"/>
+      <w:r>
+        <w:rPr>
+          <w:lang w:val="en-US"/>
+        </w:rPr>
+        <w:t>Ligne</w:t>
+      </w:r>
+      <w:proofErr w:type="spellEnd"/>
+      <w:r>
+        <w:rPr>
+          <w:lang w:val="en-US"/>
+        </w:rPr>
+        <w:t xml:space="preserve"> 5</w:t>
+      </w:r>
+      <w:r>
+        <w:rPr>
+          <w:lang w:val="en-US"/>
+        </w:rPr>
+        <w:t xml:space="preserve">0 </w:t>
+      </w:r>
+      <w:proofErr w:type="spellStart"/>
+      <w:r>
+        <w:rPr>
+          <w:lang w:val="en-US"/>
+        </w:rPr>
+        <w:t>jusqu’à</w:t>
+      </w:r>
+      <w:proofErr w:type="spellEnd"/>
+      <w:r>
+        <w:rPr>
+          <w:lang w:val="en-US"/>
+        </w:rPr>
+        <w:t xml:space="preserve"> la fin : </w:t>
+      </w:r>
+    </w:p>
+    <w:p>
+      <w:pPr>
+        <w:rPr>
+          <w:lang w:val="en-US"/>
+        </w:rPr>
+      </w:pPr>
+    </w:p>
+    <w:p>
+      <w:pPr>
+        <w:rPr>
+          <w:rFonts w:ascii="Courier New" w:hAnsi="Courier New" w:cs="Courier New"/>
+          <w:color w:val="0070C0"/>
+          <w:lang w:val="en-US"/>
+        </w:rPr>
+      </w:pPr>
+      <w:r>
+        <w:rPr>
+          <w:rFonts w:ascii="Courier New" w:hAnsi="Courier New" w:cs="Courier New"/>
+          <w:color w:val="0070C0"/>
+          <w:lang w:val="en-US"/>
+        </w:rPr>
+        <w:t>// delete existing annotations</w:t>
+      </w:r>
+    </w:p>
+    <w:p>
+      <w:pPr>
+        <w:rPr>
+          <w:rFonts w:ascii="Courier New" w:hAnsi="Courier New" w:cs="Courier New"/>
+          <w:color w:val="0070C0"/>
+          <w:lang w:val="en-US"/>
+        </w:rPr>
+      </w:pPr>
+      <w:proofErr w:type="spellStart"/>
+      <w:r>
+        <w:rPr>
+          <w:rFonts w:ascii="Courier New" w:hAnsi="Courier New" w:cs="Courier New"/>
+          <w:color w:val="0070C0"/>
+          <w:lang w:val="en-US"/>
+        </w:rPr>
+        <w:t>clearAnnotations</w:t>
+      </w:r>
+      <w:proofErr w:type="spellEnd"/>
+      <w:r>
+        <w:rPr>
+          <w:rFonts w:ascii="Courier New" w:hAnsi="Courier New" w:cs="Courier New"/>
+          <w:color w:val="0070C0"/>
+          <w:lang w:val="en-US"/>
+        </w:rPr>
+        <w:t>();</w:t>
+      </w:r>
+    </w:p>
+    <w:p>
+      <w:pPr>
+        <w:rPr>
+          <w:lang w:val="en-US"/>
+        </w:rPr>
+      </w:pPr>
     </w:p>
     <w:p>
       <w:pPr>
@@ -693,75 +1224,283 @@
           <w:color w:val="0070C0"/>
           <w:lang w:val="en-US"/>
         </w:rPr>
-        <w:t>def imageData = getCurrentImageData()</w:t>
-      </w:r>
-    </w:p>
-    <w:p>
-      <w:pPr>
-        <w:rPr>
-          <w:rFonts w:ascii="Courier New" w:hAnsi="Courier New" w:cs="Courier New"/>
-          <w:color w:val="0070C0"/>
-          <w:lang w:val="en-US"/>
-        </w:rPr>
-      </w:pPr>
-      <w:r>
-        <w:rPr>
-          <w:rFonts w:ascii="Courier New" w:hAnsi="Courier New" w:cs="Courier New"/>
-          <w:color w:val="0070C0"/>
-          <w:lang w:val="en-US"/>
-        </w:rPr>
-        <w:t>def server = imageData.getServer()</w:t>
-      </w:r>
-    </w:p>
-    <w:p>
-      <w:pPr>
-        <w:rPr>
-          <w:rFonts w:ascii="Courier New" w:hAnsi="Courier New" w:cs="Courier New"/>
-          <w:color w:val="0070C0"/>
-          <w:lang w:val="en-US"/>
-        </w:rPr>
-      </w:pPr>
-      <w:r>
-        <w:rPr>
-          <w:rFonts w:ascii="Courier New" w:hAnsi="Courier New" w:cs="Courier New"/>
-          <w:color w:val="0070C0"/>
-          <w:lang w:val="en-US"/>
-        </w:rPr>
-        <w:t>def roi = ROIs.createRectangleROI(0, 0, server.getWidth(), server.getHeight(), ImagePlane.getDefaultPlane())</w:t>
-      </w:r>
-    </w:p>
-    <w:p>
-      <w:pPr>
-        <w:rPr>
-          <w:rFonts w:ascii="Courier New" w:hAnsi="Courier New" w:cs="Courier New"/>
-          <w:color w:val="0070C0"/>
-          <w:lang w:val="en-US"/>
-        </w:rPr>
-      </w:pPr>
-      <w:r>
-        <w:rPr>
-          <w:rFonts w:ascii="Courier New" w:hAnsi="Courier New" w:cs="Courier New"/>
-          <w:color w:val="0070C0"/>
-          <w:lang w:val="en-US"/>
-        </w:rPr>
-        <w:t>def annotation = PathObjects.createAnnotationObject(roi)</w:t>
-      </w:r>
-    </w:p>
-    <w:p>
-      <w:pPr>
-        <w:rPr>
-          <w:rFonts w:ascii="Courier New" w:hAnsi="Courier New" w:cs="Courier New"/>
-          <w:color w:val="0070C0"/>
-          <w:lang w:val="en-US"/>
-        </w:rPr>
-      </w:pPr>
-      <w:r>
-        <w:rPr>
-          <w:rFonts w:ascii="Courier New" w:hAnsi="Courier New" w:cs="Courier New"/>
-          <w:color w:val="0070C0"/>
-          <w:lang w:val="en-US"/>
-        </w:rPr>
-        <w:t>imageData.getHierarchy().addObject(annotation)</w:t>
+        <w:t xml:space="preserve">def </w:t>
+      </w:r>
+      <w:proofErr w:type="spellStart"/>
+      <w:r>
+        <w:rPr>
+          <w:rFonts w:ascii="Courier New" w:hAnsi="Courier New" w:cs="Courier New"/>
+          <w:color w:val="0070C0"/>
+          <w:lang w:val="en-US"/>
+        </w:rPr>
+        <w:t>imageData</w:t>
+      </w:r>
+      <w:proofErr w:type="spellEnd"/>
+      <w:r>
+        <w:rPr>
+          <w:rFonts w:ascii="Courier New" w:hAnsi="Courier New" w:cs="Courier New"/>
+          <w:color w:val="0070C0"/>
+          <w:lang w:val="en-US"/>
+        </w:rPr>
+        <w:t xml:space="preserve"> = </w:t>
+      </w:r>
+      <w:proofErr w:type="spellStart"/>
+      <w:r>
+        <w:rPr>
+          <w:rFonts w:ascii="Courier New" w:hAnsi="Courier New" w:cs="Courier New"/>
+          <w:color w:val="0070C0"/>
+          <w:lang w:val="en-US"/>
+        </w:rPr>
+        <w:t>getCurrentImageData</w:t>
+      </w:r>
+      <w:proofErr w:type="spellEnd"/>
+      <w:r>
+        <w:rPr>
+          <w:rFonts w:ascii="Courier New" w:hAnsi="Courier New" w:cs="Courier New"/>
+          <w:color w:val="0070C0"/>
+          <w:lang w:val="en-US"/>
+        </w:rPr>
+        <w:t>()</w:t>
+      </w:r>
+    </w:p>
+    <w:p>
+      <w:pPr>
+        <w:rPr>
+          <w:rFonts w:ascii="Courier New" w:hAnsi="Courier New" w:cs="Courier New"/>
+          <w:color w:val="0070C0"/>
+          <w:lang w:val="en-US"/>
+        </w:rPr>
+      </w:pPr>
+      <w:r>
+        <w:rPr>
+          <w:rFonts w:ascii="Courier New" w:hAnsi="Courier New" w:cs="Courier New"/>
+          <w:color w:val="0070C0"/>
+          <w:lang w:val="en-US"/>
+        </w:rPr>
+        <w:t xml:space="preserve">def server = </w:t>
+      </w:r>
+      <w:proofErr w:type="spellStart"/>
+      <w:r>
+        <w:rPr>
+          <w:rFonts w:ascii="Courier New" w:hAnsi="Courier New" w:cs="Courier New"/>
+          <w:color w:val="0070C0"/>
+          <w:lang w:val="en-US"/>
+        </w:rPr>
+        <w:t>imageData.getServer</w:t>
+      </w:r>
+      <w:proofErr w:type="spellEnd"/>
+      <w:r>
+        <w:rPr>
+          <w:rFonts w:ascii="Courier New" w:hAnsi="Courier New" w:cs="Courier New"/>
+          <w:color w:val="0070C0"/>
+          <w:lang w:val="en-US"/>
+        </w:rPr>
+        <w:t>()</w:t>
+      </w:r>
+    </w:p>
+    <w:p>
+      <w:pPr>
+        <w:rPr>
+          <w:rFonts w:ascii="Courier New" w:hAnsi="Courier New" w:cs="Courier New"/>
+          <w:color w:val="0070C0"/>
+          <w:lang w:val="en-US"/>
+        </w:rPr>
+      </w:pPr>
+      <w:r>
+        <w:rPr>
+          <w:rFonts w:ascii="Courier New" w:hAnsi="Courier New" w:cs="Courier New"/>
+          <w:color w:val="0070C0"/>
+          <w:lang w:val="en-US"/>
+        </w:rPr>
+        <w:t xml:space="preserve">def </w:t>
+      </w:r>
+      <w:proofErr w:type="spellStart"/>
+      <w:r>
+        <w:rPr>
+          <w:rFonts w:ascii="Courier New" w:hAnsi="Courier New" w:cs="Courier New"/>
+          <w:color w:val="0070C0"/>
+          <w:lang w:val="en-US"/>
+        </w:rPr>
+        <w:t>roi</w:t>
+      </w:r>
+      <w:proofErr w:type="spellEnd"/>
+      <w:r>
+        <w:rPr>
+          <w:rFonts w:ascii="Courier New" w:hAnsi="Courier New" w:cs="Courier New"/>
+          <w:color w:val="0070C0"/>
+          <w:lang w:val="en-US"/>
+        </w:rPr>
+        <w:t xml:space="preserve"> = </w:t>
+      </w:r>
+      <w:proofErr w:type="spellStart"/>
+      <w:r>
+        <w:rPr>
+          <w:rFonts w:ascii="Courier New" w:hAnsi="Courier New" w:cs="Courier New"/>
+          <w:color w:val="0070C0"/>
+          <w:lang w:val="en-US"/>
+        </w:rPr>
+        <w:t>ROIs.createRectangleROI</w:t>
+      </w:r>
+      <w:proofErr w:type="spellEnd"/>
+      <w:r>
+        <w:rPr>
+          <w:rFonts w:ascii="Courier New" w:hAnsi="Courier New" w:cs="Courier New"/>
+          <w:color w:val="0070C0"/>
+          <w:lang w:val="en-US"/>
+        </w:rPr>
+        <w:t xml:space="preserve">(0, 0, </w:t>
+      </w:r>
+      <w:proofErr w:type="spellStart"/>
+      <w:r>
+        <w:rPr>
+          <w:rFonts w:ascii="Courier New" w:hAnsi="Courier New" w:cs="Courier New"/>
+          <w:color w:val="0070C0"/>
+          <w:lang w:val="en-US"/>
+        </w:rPr>
+        <w:t>server.getWidth</w:t>
+      </w:r>
+      <w:proofErr w:type="spellEnd"/>
+      <w:r>
+        <w:rPr>
+          <w:rFonts w:ascii="Courier New" w:hAnsi="Courier New" w:cs="Courier New"/>
+          <w:color w:val="0070C0"/>
+          <w:lang w:val="en-US"/>
+        </w:rPr>
+        <w:t xml:space="preserve">(), </w:t>
+      </w:r>
+      <w:proofErr w:type="spellStart"/>
+      <w:r>
+        <w:rPr>
+          <w:rFonts w:ascii="Courier New" w:hAnsi="Courier New" w:cs="Courier New"/>
+          <w:color w:val="0070C0"/>
+          <w:lang w:val="en-US"/>
+        </w:rPr>
+        <w:t>server.getHeight</w:t>
+      </w:r>
+      <w:proofErr w:type="spellEnd"/>
+      <w:r>
+        <w:rPr>
+          <w:rFonts w:ascii="Courier New" w:hAnsi="Courier New" w:cs="Courier New"/>
+          <w:color w:val="0070C0"/>
+          <w:lang w:val="en-US"/>
+        </w:rPr>
+        <w:t xml:space="preserve">(), </w:t>
+      </w:r>
+      <w:proofErr w:type="spellStart"/>
+      <w:r>
+        <w:rPr>
+          <w:rFonts w:ascii="Courier New" w:hAnsi="Courier New" w:cs="Courier New"/>
+          <w:color w:val="0070C0"/>
+          <w:lang w:val="en-US"/>
+        </w:rPr>
+        <w:t>ImagePlane.getDefaultPlane</w:t>
+      </w:r>
+      <w:proofErr w:type="spellEnd"/>
+      <w:r>
+        <w:rPr>
+          <w:rFonts w:ascii="Courier New" w:hAnsi="Courier New" w:cs="Courier New"/>
+          <w:color w:val="0070C0"/>
+          <w:lang w:val="en-US"/>
+        </w:rPr>
+        <w:t>())</w:t>
+      </w:r>
+    </w:p>
+    <w:p>
+      <w:pPr>
+        <w:rPr>
+          <w:rFonts w:ascii="Courier New" w:hAnsi="Courier New" w:cs="Courier New"/>
+          <w:color w:val="0070C0"/>
+          <w:lang w:val="en-US"/>
+        </w:rPr>
+      </w:pPr>
+      <w:r>
+        <w:rPr>
+          <w:rFonts w:ascii="Courier New" w:hAnsi="Courier New" w:cs="Courier New"/>
+          <w:color w:val="0070C0"/>
+          <w:lang w:val="en-US"/>
+        </w:rPr>
+        <w:t xml:space="preserve">def annotation = </w:t>
+      </w:r>
+      <w:proofErr w:type="spellStart"/>
+      <w:r>
+        <w:rPr>
+          <w:rFonts w:ascii="Courier New" w:hAnsi="Courier New" w:cs="Courier New"/>
+          <w:color w:val="0070C0"/>
+          <w:lang w:val="en-US"/>
+        </w:rPr>
+        <w:t>PathObjects.createAnnotationObject</w:t>
+      </w:r>
+      <w:proofErr w:type="spellEnd"/>
+      <w:r>
+        <w:rPr>
+          <w:rFonts w:ascii="Courier New" w:hAnsi="Courier New" w:cs="Courier New"/>
+          <w:color w:val="0070C0"/>
+          <w:lang w:val="en-US"/>
+        </w:rPr>
+        <w:t>(</w:t>
+      </w:r>
+      <w:proofErr w:type="spellStart"/>
+      <w:r>
+        <w:rPr>
+          <w:rFonts w:ascii="Courier New" w:hAnsi="Courier New" w:cs="Courier New"/>
+          <w:color w:val="0070C0"/>
+          <w:lang w:val="en-US"/>
+        </w:rPr>
+        <w:t>roi</w:t>
+      </w:r>
+      <w:proofErr w:type="spellEnd"/>
+      <w:r>
+        <w:rPr>
+          <w:rFonts w:ascii="Courier New" w:hAnsi="Courier New" w:cs="Courier New"/>
+          <w:color w:val="0070C0"/>
+          <w:lang w:val="en-US"/>
+        </w:rPr>
+        <w:t>)</w:t>
+      </w:r>
+    </w:p>
+    <w:p>
+      <w:pPr>
+        <w:rPr>
+          <w:rFonts w:ascii="Courier New" w:hAnsi="Courier New" w:cs="Courier New"/>
+          <w:color w:val="0070C0"/>
+          <w:lang w:val="en-US"/>
+        </w:rPr>
+      </w:pPr>
+      <w:proofErr w:type="spellStart"/>
+      <w:r>
+        <w:rPr>
+          <w:rFonts w:ascii="Courier New" w:hAnsi="Courier New" w:cs="Courier New"/>
+          <w:color w:val="0070C0"/>
+          <w:lang w:val="en-US"/>
+        </w:rPr>
+        <w:t>imageData.getHierarchy</w:t>
+      </w:r>
+      <w:proofErr w:type="spellEnd"/>
+      <w:r>
+        <w:rPr>
+          <w:rFonts w:ascii="Courier New" w:hAnsi="Courier New" w:cs="Courier New"/>
+          <w:color w:val="0070C0"/>
+          <w:lang w:val="en-US"/>
+        </w:rPr>
+        <w:t>().</w:t>
+      </w:r>
+      <w:proofErr w:type="spellStart"/>
+      <w:r>
+        <w:rPr>
+          <w:rFonts w:ascii="Courier New" w:hAnsi="Courier New" w:cs="Courier New"/>
+          <w:color w:val="0070C0"/>
+          <w:lang w:val="en-US"/>
+        </w:rPr>
+        <w:t>addObject</w:t>
+      </w:r>
+      <w:proofErr w:type="spellEnd"/>
+      <w:r>
+        <w:rPr>
+          <w:rFonts w:ascii="Courier New" w:hAnsi="Courier New" w:cs="Courier New"/>
+          <w:color w:val="0070C0"/>
+          <w:lang w:val="en-US"/>
+        </w:rPr>
+        <w:t>(annotation)</w:t>
       </w:r>
     </w:p>
     <w:p>
@@ -798,13 +1537,41 @@
           <w:lang w:val="en-US"/>
         </w:rPr>
       </w:pPr>
-      <w:r>
-        <w:rPr>
-          <w:rFonts w:ascii="Courier New" w:hAnsi="Courier New" w:cs="Courier New"/>
-          <w:color w:val="0070C0"/>
-          <w:lang w:val="en-US"/>
-        </w:rPr>
-        <w:t>cellpose.detectObjects(imageData, [annotation])</w:t>
+      <w:proofErr w:type="spellStart"/>
+      <w:r>
+        <w:rPr>
+          <w:rFonts w:ascii="Courier New" w:hAnsi="Courier New" w:cs="Courier New"/>
+          <w:color w:val="0070C0"/>
+          <w:lang w:val="en-US"/>
+        </w:rPr>
+        <w:t>cellpose.detectObjects</w:t>
+      </w:r>
+      <w:proofErr w:type="spellEnd"/>
+      <w:r>
+        <w:rPr>
+          <w:rFonts w:ascii="Courier New" w:hAnsi="Courier New" w:cs="Courier New"/>
+          <w:color w:val="0070C0"/>
+          <w:lang w:val="en-US"/>
+        </w:rPr>
+        <w:t>(</w:t>
+      </w:r>
+      <w:proofErr w:type="spellStart"/>
+      <w:r>
+        <w:rPr>
+          <w:rFonts w:ascii="Courier New" w:hAnsi="Courier New" w:cs="Courier New"/>
+          <w:color w:val="0070C0"/>
+          <w:lang w:val="en-US"/>
+        </w:rPr>
+        <w:t>imageData</w:t>
+      </w:r>
+      <w:proofErr w:type="spellEnd"/>
+      <w:r>
+        <w:rPr>
+          <w:rFonts w:ascii="Courier New" w:hAnsi="Courier New" w:cs="Courier New"/>
+          <w:color w:val="0070C0"/>
+          <w:lang w:val="en-US"/>
+        </w:rPr>
+        <w:t>, [annotation])</w:t>
       </w:r>
     </w:p>
     <w:p>
@@ -841,37 +1608,106 @@
           <w:lang w:val="en-US"/>
         </w:rPr>
       </w:pPr>
-      <w:r>
-        <w:rPr>
-          <w:rFonts w:ascii="Courier New" w:hAnsi="Courier New" w:cs="Courier New"/>
-          <w:color w:val="0070C0"/>
-          <w:lang w:val="en-US"/>
-        </w:rPr>
-        <w:t>imageData.getHierarchy().removeObject(annotation, true)</w:t>
-      </w:r>
-    </w:p>
-    <w:p>
-      <w:pPr>
-        <w:rPr>
-          <w:rFonts w:ascii="Courier New" w:hAnsi="Courier New" w:cs="Courier New"/>
-          <w:color w:val="0070C0"/>
-          <w:lang w:val="en-US"/>
-        </w:rPr>
-      </w:pPr>
-    </w:p>
-    <w:p>
-      <w:pPr>
-        <w:rPr>
-          <w:rFonts w:ascii="Courier New" w:hAnsi="Courier New" w:cs="Courier New"/>
-          <w:color w:val="0070C0"/>
-        </w:rPr>
-      </w:pPr>
-      <w:r>
-        <w:rPr>
-          <w:rFonts w:ascii="Courier New" w:hAnsi="Courier New" w:cs="Courier New"/>
-          <w:color w:val="0070C0"/>
-        </w:rPr>
-        <w:t>println "Detection complete."</w:t>
+      <w:proofErr w:type="spellStart"/>
+      <w:r>
+        <w:rPr>
+          <w:rFonts w:ascii="Courier New" w:hAnsi="Courier New" w:cs="Courier New"/>
+          <w:color w:val="0070C0"/>
+          <w:lang w:val="en-US"/>
+        </w:rPr>
+        <w:t>imageData.getHierarchy</w:t>
+      </w:r>
+      <w:proofErr w:type="spellEnd"/>
+      <w:r>
+        <w:rPr>
+          <w:rFonts w:ascii="Courier New" w:hAnsi="Courier New" w:cs="Courier New"/>
+          <w:color w:val="0070C0"/>
+          <w:lang w:val="en-US"/>
+        </w:rPr>
+        <w:t>().</w:t>
+      </w:r>
+      <w:proofErr w:type="spellStart"/>
+      <w:r>
+        <w:rPr>
+          <w:rFonts w:ascii="Courier New" w:hAnsi="Courier New" w:cs="Courier New"/>
+          <w:color w:val="0070C0"/>
+          <w:lang w:val="en-US"/>
+        </w:rPr>
+        <w:t>removeObject</w:t>
+      </w:r>
+      <w:proofErr w:type="spellEnd"/>
+      <w:r>
+        <w:rPr>
+          <w:rFonts w:ascii="Courier New" w:hAnsi="Courier New" w:cs="Courier New"/>
+          <w:color w:val="0070C0"/>
+          <w:lang w:val="en-US"/>
+        </w:rPr>
+        <w:t>(annotation, true)</w:t>
+      </w:r>
+    </w:p>
+    <w:p>
+      <w:pPr>
+        <w:rPr>
+          <w:rFonts w:ascii="Courier New" w:hAnsi="Courier New" w:cs="Courier New"/>
+          <w:color w:val="0070C0"/>
+          <w:lang w:val="en-US"/>
+        </w:rPr>
+      </w:pPr>
+    </w:p>
+    <w:p>
+      <w:pPr>
+        <w:rPr>
+          <w:rFonts w:ascii="Courier New" w:hAnsi="Courier New" w:cs="Courier New"/>
+          <w:color w:val="0070C0"/>
+        </w:rPr>
+      </w:pPr>
+      <w:proofErr w:type="spellStart"/>
+      <w:r>
+        <w:rPr>
+          <w:rFonts w:ascii="Courier New" w:hAnsi="Courier New" w:cs="Courier New"/>
+          <w:color w:val="0070C0"/>
+        </w:rPr>
+        <w:t>println</w:t>
+      </w:r>
+      <w:proofErr w:type="spellEnd"/>
+      <w:r>
+        <w:rPr>
+          <w:rFonts w:ascii="Courier New" w:hAnsi="Courier New" w:cs="Courier New"/>
+          <w:color w:val="0070C0"/>
+        </w:rPr>
+        <w:t xml:space="preserve"> "</w:t>
+      </w:r>
+      <w:proofErr w:type="spellStart"/>
+      <w:r>
+        <w:rPr>
+          <w:rFonts w:ascii="Courier New" w:hAnsi="Courier New" w:cs="Courier New"/>
+          <w:color w:val="0070C0"/>
+        </w:rPr>
+        <w:t>Detection</w:t>
+      </w:r>
+      <w:proofErr w:type="spellEnd"/>
+      <w:r>
+        <w:rPr>
+          <w:rFonts w:ascii="Courier New" w:hAnsi="Courier New" w:cs="Courier New"/>
+          <w:color w:val="0070C0"/>
+        </w:rPr>
+        <w:t xml:space="preserve"> </w:t>
+      </w:r>
+      <w:proofErr w:type="spellStart"/>
+      <w:r>
+        <w:rPr>
+          <w:rFonts w:ascii="Courier New" w:hAnsi="Courier New" w:cs="Courier New"/>
+          <w:color w:val="0070C0"/>
+        </w:rPr>
+        <w:t>complete</w:t>
+      </w:r>
+      <w:proofErr w:type="spellEnd"/>
+      <w:r>
+        <w:rPr>
+          <w:rFonts w:ascii="Courier New" w:hAnsi="Courier New" w:cs="Courier New"/>
+          <w:color w:val="0070C0"/>
+        </w:rPr>
+        <w:t>."</w:t>
       </w:r>
     </w:p>
     <w:p>
@@ -915,6 +1751,7 @@
         <w:rPr>
           <w:rFonts w:cs="Courier New"/>
         </w:rPr>
+        <w:lastRenderedPageBreak/>
         <w:t>Cette modification cré</w:t>
       </w:r>
       <w:r>
@@ -946,28 +1783,57 @@
         <w:rPr>
           <w:rFonts w:cs="Courier New"/>
         </w:rPr>
-        <w:t>Clic sur … à côté de Run &gt; Run for project</w:t>
-      </w:r>
-    </w:p>
-    <w:p>
-      <w:pPr>
-        <w:rPr>
-          <w:rFonts w:cs="Courier New"/>
-        </w:rPr>
-      </w:pPr>
-    </w:p>
-    <w:p>
-      <w:pPr>
-        <w:rPr>
-          <w:rFonts w:cs="Courier New"/>
-        </w:rPr>
-      </w:pPr>
-      <w:r>
-        <w:rPr>
-          <w:rFonts w:cs="Courier New"/>
-        </w:rPr>
-        <w:lastRenderedPageBreak/>
-        <w:t xml:space="preserve">Sauvergarder le script au format groovy dans le dossier </w:t>
+        <w:t xml:space="preserve">Clic sur … à côté de Run &gt; Run for </w:t>
+      </w:r>
+      <w:proofErr w:type="spellStart"/>
+      <w:r>
+        <w:rPr>
+          <w:rFonts w:cs="Courier New"/>
+        </w:rPr>
+        <w:t>project</w:t>
+      </w:r>
+      <w:proofErr w:type="spellEnd"/>
+    </w:p>
+    <w:p>
+      <w:pPr>
+        <w:rPr>
+          <w:rFonts w:cs="Courier New"/>
+        </w:rPr>
+      </w:pPr>
+    </w:p>
+    <w:p>
+      <w:pPr>
+        <w:rPr>
+          <w:rFonts w:cs="Courier New"/>
+        </w:rPr>
+      </w:pPr>
+      <w:proofErr w:type="spellStart"/>
+      <w:r>
+        <w:rPr>
+          <w:rFonts w:cs="Courier New"/>
+        </w:rPr>
+        <w:t>Sauvergarder</w:t>
+      </w:r>
+      <w:proofErr w:type="spellEnd"/>
+      <w:r>
+        <w:rPr>
+          <w:rFonts w:cs="Courier New"/>
+        </w:rPr>
+        <w:t xml:space="preserve"> le script au format </w:t>
+      </w:r>
+      <w:proofErr w:type="spellStart"/>
+      <w:r>
+        <w:rPr>
+          <w:rFonts w:cs="Courier New"/>
+        </w:rPr>
+        <w:t>groovy</w:t>
+      </w:r>
+      <w:proofErr w:type="spellEnd"/>
+      <w:r>
+        <w:rPr>
+          <w:rFonts w:cs="Courier New"/>
+        </w:rPr>
+        <w:t xml:space="preserve"> dans le dossier </w:t>
       </w:r>
       <w:r>
         <w:rPr>
@@ -983,12 +1849,21 @@
           <w:lang w:val="en-US"/>
         </w:rPr>
       </w:pPr>
-      <w:r>
-        <w:rPr>
-          <w:rFonts w:cs="Courier New"/>
-          <w:lang w:val="en-US"/>
-        </w:rPr>
-        <w:t>Ici : cell_detections_whole_i</w:t>
+      <w:proofErr w:type="spellStart"/>
+      <w:r>
+        <w:rPr>
+          <w:rFonts w:cs="Courier New"/>
+          <w:lang w:val="en-US"/>
+        </w:rPr>
+        <w:t>Ici</w:t>
+      </w:r>
+      <w:proofErr w:type="spellEnd"/>
+      <w:r>
+        <w:rPr>
+          <w:rFonts w:cs="Courier New"/>
+          <w:lang w:val="en-US"/>
+        </w:rPr>
+        <w:t> : cell_detections_whole_i</w:t>
       </w:r>
       <w:r>
         <w:rPr>
@@ -1018,15 +1893,40 @@
           <w:b/>
           <w:bCs/>
         </w:rPr>
-        <w:t xml:space="preserve">Création d’une sparse image pour </w:t>
-      </w:r>
+        <w:t xml:space="preserve">Création d’une </w:t>
+      </w:r>
+      <w:proofErr w:type="spellStart"/>
       <w:r>
         <w:rPr>
           <w:b/>
           <w:bCs/>
         </w:rPr>
-        <w:t>le paramétrage des classifiers</w:t>
-      </w:r>
+        <w:t>sparse</w:t>
+      </w:r>
+      <w:proofErr w:type="spellEnd"/>
+      <w:r>
+        <w:rPr>
+          <w:b/>
+          <w:bCs/>
+        </w:rPr>
+        <w:t xml:space="preserve"> image pour </w:t>
+      </w:r>
+      <w:r>
+        <w:rPr>
+          <w:b/>
+          <w:bCs/>
+        </w:rPr>
+        <w:t xml:space="preserve">le paramétrage des </w:t>
+      </w:r>
+      <w:proofErr w:type="spellStart"/>
+      <w:r>
+        <w:rPr>
+          <w:b/>
+          <w:bCs/>
+        </w:rPr>
+        <w:t>classifiers</w:t>
+      </w:r>
+      <w:proofErr w:type="spellEnd"/>
     </w:p>
     <w:p>
       <w:pPr>
@@ -1047,42 +1947,90 @@
           <w:i/>
           <w:iCs/>
         </w:rPr>
-        <w:t>La sparse image doit être représentative de l’ensemble des données</w:t>
-      </w:r>
+        <w:t xml:space="preserve">La </w:t>
+      </w:r>
+      <w:proofErr w:type="spellStart"/>
       <w:r>
         <w:rPr>
           <w:i/>
           <w:iCs/>
         </w:rPr>
-        <w:t xml:space="preserve"> de l’expérience (groupes, conditions, qualité d’acquisition…)</w:t>
-      </w:r>
+        <w:t>sparse</w:t>
+      </w:r>
+      <w:proofErr w:type="spellEnd"/>
       <w:r>
         <w:rPr>
           <w:i/>
           <w:iCs/>
         </w:rPr>
-        <w:t>.</w:t>
-      </w:r>
-    </w:p>
-    <w:p>
-      <w:pPr>
+        <w:t xml:space="preserve"> image doit être représentative de l’ensemble des données</w:t>
+      </w:r>
+      <w:r>
         <w:rPr>
           <w:i/>
           <w:iCs/>
         </w:rPr>
-      </w:pPr>
+        <w:t xml:space="preserve"> de l’expérience (groupes, conditions, qualité d’acquisition…)</w:t>
+      </w:r>
       <w:r>
         <w:rPr>
           <w:i/>
           <w:iCs/>
         </w:rPr>
-        <w:t>Penser à inclure des fibres car il y a des détections de toutes petites cellules à éliminer (minimum size, circularity…)</w:t>
+        <w:t>.</w:t>
+      </w:r>
+    </w:p>
+    <w:p>
+      <w:pPr>
+        <w:rPr>
+          <w:i/>
+          <w:iCs/>
+        </w:rPr>
+      </w:pPr>
+      <w:r>
+        <w:rPr>
+          <w:i/>
+          <w:iCs/>
+        </w:rPr>
+        <w:t xml:space="preserve">Penser à inclure des fibres car il y a des détections de toutes petites cellules à éliminer (minimum size, </w:t>
+      </w:r>
+      <w:proofErr w:type="spellStart"/>
+      <w:r>
+        <w:rPr>
+          <w:i/>
+          <w:iCs/>
+        </w:rPr>
+        <w:t>circularity</w:t>
+      </w:r>
+      <w:proofErr w:type="spellEnd"/>
+      <w:r>
+        <w:rPr>
+          <w:i/>
+          <w:iCs/>
+        </w:rPr>
+        <w:t>…)</w:t>
       </w:r>
     </w:p>
     <w:p/>
     <w:p>
       <w:r>
-        <w:t>Créer une nouvelle classe region_for_sparse (pour faire une sparse image)</w:t>
+        <w:t xml:space="preserve">Créer une nouvelle classe </w:t>
+      </w:r>
+      <w:proofErr w:type="spellStart"/>
+      <w:r>
+        <w:t>region_for_sparse</w:t>
+      </w:r>
+      <w:proofErr w:type="spellEnd"/>
+      <w:r>
+        <w:t xml:space="preserve"> (pour faire une </w:t>
+      </w:r>
+      <w:proofErr w:type="spellStart"/>
+      <w:r>
+        <w:t>sparse</w:t>
+      </w:r>
+      <w:proofErr w:type="spellEnd"/>
+      <w:r>
+        <w:t xml:space="preserve"> image)</w:t>
       </w:r>
     </w:p>
     <w:p>
@@ -1109,8 +2057,16 @@
         <w:rPr>
           <w:lang w:val="en-US"/>
         </w:rPr>
-        <w:t>Classification = region_for_sparse</w:t>
-      </w:r>
+        <w:t xml:space="preserve">Classification = </w:t>
+      </w:r>
+      <w:proofErr w:type="spellStart"/>
+      <w:r>
+        <w:rPr>
+          <w:lang w:val="en-US"/>
+        </w:rPr>
+        <w:t>region_for_sparse</w:t>
+      </w:r>
+      <w:proofErr w:type="spellEnd"/>
     </w:p>
     <w:p>
       <w:pPr>
@@ -1120,8 +2076,21 @@
           <w:numId w:val="1"/>
         </w:numPr>
       </w:pPr>
-      <w:r>
-        <w:t>Create region, double cliquer dessus et la replacer</w:t>
+      <w:proofErr w:type="spellStart"/>
+      <w:r>
+        <w:t>Create</w:t>
+      </w:r>
+      <w:proofErr w:type="spellEnd"/>
+      <w:r>
+        <w:t xml:space="preserve"> </w:t>
+      </w:r>
+      <w:proofErr w:type="spellStart"/>
+      <w:r>
+        <w:t>region</w:t>
+      </w:r>
+      <w:proofErr w:type="spellEnd"/>
+      <w:r>
+        <w:t>, double cliquer dessus et la replacer</w:t>
       </w:r>
     </w:p>
     <w:p>
@@ -1143,7 +2112,15 @@
     </w:p>
     <w:p>
       <w:r>
-        <w:t>Penser à sauvegarder la dernière image pour que les zones soient inclues à la sparse image</w:t>
+        <w:t xml:space="preserve">Penser à sauvegarder la dernière image pour que les zones soient inclues à la </w:t>
+      </w:r>
+      <w:proofErr w:type="spellStart"/>
+      <w:r>
+        <w:t>sparse</w:t>
+      </w:r>
+      <w:proofErr w:type="spellEnd"/>
+      <w:r>
+        <w:t xml:space="preserve"> image</w:t>
       </w:r>
     </w:p>
     <w:p>
@@ -1173,15 +2150,28 @@
         <w:tab/>
       </w:r>
       <w:r>
-        <w:t>Classification : region_for_sparse</w:t>
-      </w:r>
+        <w:t xml:space="preserve">Classification : </w:t>
+      </w:r>
+      <w:proofErr w:type="spellStart"/>
+      <w:r>
+        <w:t>region_for_sparse</w:t>
+      </w:r>
+      <w:proofErr w:type="spellEnd"/>
     </w:p>
     <w:p>
       <w:r>
         <w:tab/>
       </w:r>
       <w:r>
-        <w:t>Image width : multiple de la</w:t>
+        <w:t xml:space="preserve">Image </w:t>
+      </w:r>
+      <w:proofErr w:type="spellStart"/>
+      <w:r>
+        <w:t>width</w:t>
+      </w:r>
+      <w:proofErr w:type="spellEnd"/>
+      <w:r>
+        <w:t xml:space="preserve"> : multiple de la</w:t>
       </w:r>
       <w:r>
         <w:t xml:space="preserve"> taille des carrés</w:t>
@@ -1192,10 +2182,26 @@
         <w:t>Si utilisation de plusieurs modèles, d</w:t>
       </w:r>
       <w:r>
-        <w:t xml:space="preserve">upliquer la sparse image pour chaque modèle (pour retrouver les annotations utilisées pour chaque entrainement) -&gt; renommer l’image </w:t>
-      </w:r>
-      <w:r>
-        <w:t>avec le nom/numero du modèle</w:t>
+        <w:t xml:space="preserve">upliquer la </w:t>
+      </w:r>
+      <w:proofErr w:type="spellStart"/>
+      <w:r>
+        <w:t>sparse</w:t>
+      </w:r>
+      <w:proofErr w:type="spellEnd"/>
+      <w:r>
+        <w:t xml:space="preserve"> image pour chaque modèle (pour retrouver les annotations utilisées pour chaque entrainement) -&gt; renommer l’image </w:t>
+      </w:r>
+      <w:r>
+        <w:t>avec le nom/</w:t>
+      </w:r>
+      <w:proofErr w:type="spellStart"/>
+      <w:r>
+        <w:t>numero</w:t>
+      </w:r>
+      <w:proofErr w:type="spellEnd"/>
+      <w:r>
+        <w:t xml:space="preserve"> du modèle</w:t>
       </w:r>
     </w:p>
     <w:p/>
@@ -1217,7 +2223,15 @@
     <w:p/>
     <w:p>
       <w:r>
-        <w:t>En premier lieu, lancer la détection sur la sparse image</w:t>
+        <w:t xml:space="preserve">En premier lieu, lancer la détection sur la </w:t>
+      </w:r>
+      <w:proofErr w:type="spellStart"/>
+      <w:r>
+        <w:t>sparse</w:t>
+      </w:r>
+      <w:proofErr w:type="spellEnd"/>
+      <w:r>
+        <w:t xml:space="preserve"> image</w:t>
       </w:r>
       <w:r>
         <w:t> :</w:t>
@@ -1267,19 +2281,59 @@
         <w:t>Cocher les canaux d’intérêt (i</w:t>
       </w:r>
       <w:r>
-        <w:t>ci IB4, Tomato et NeuN)</w:t>
+        <w:t xml:space="preserve">ci IB4, </w:t>
+      </w:r>
+      <w:proofErr w:type="spellStart"/>
+      <w:r>
+        <w:t>Tomato</w:t>
+      </w:r>
+      <w:proofErr w:type="spellEnd"/>
+      <w:r>
+        <w:t xml:space="preserve"> et </w:t>
+      </w:r>
+      <w:proofErr w:type="spellStart"/>
+      <w:r>
+        <w:t>NeuN</w:t>
+      </w:r>
+      <w:proofErr w:type="spellEnd"/>
+      <w:r>
+        <w:t>)</w:t>
       </w:r>
     </w:p>
     <w:p>
       <w:r>
         <w:tab/>
-        <w:t>Cocher les features d’intérêt (ici Mean)</w:t>
+        <w:t xml:space="preserve">Cocher les </w:t>
+      </w:r>
+      <w:proofErr w:type="spellStart"/>
+      <w:r>
+        <w:t>features</w:t>
+      </w:r>
+      <w:proofErr w:type="spellEnd"/>
+      <w:r>
+        <w:t xml:space="preserve"> d’intérêt (ici </w:t>
+      </w:r>
+      <w:proofErr w:type="spellStart"/>
+      <w:r>
+        <w:t>Mean</w:t>
+      </w:r>
+      <w:proofErr w:type="spellEnd"/>
+      <w:r>
+        <w:t>)</w:t>
       </w:r>
     </w:p>
     <w:p/>
     <w:p>
       <w:r>
-        <w:t>Créer une classe pour chaque marquage d’intérêt (ici : NeuN, TREK1, IB4)</w:t>
+        <w:t xml:space="preserve">Créer une classe pour chaque marquage d’intérêt (ici : </w:t>
+      </w:r>
+      <w:proofErr w:type="spellStart"/>
+      <w:r>
+        <w:t>NeuN</w:t>
+      </w:r>
+      <w:proofErr w:type="spellEnd"/>
+      <w:r>
+        <w:t>, TREK1, IB4)</w:t>
       </w:r>
     </w:p>
     <w:p/>
@@ -1294,30 +2348,80 @@
           <w:rFonts w:cs="Courier New"/>
         </w:rPr>
       </w:pPr>
-      <w:r>
-        <w:rPr>
-          <w:rFonts w:cs="Courier New"/>
-        </w:rPr>
-        <w:t xml:space="preserve">Classify &gt; </w:t>
-      </w:r>
-      <w:r>
-        <w:rPr>
-          <w:rFonts w:cs="Courier New"/>
-        </w:rPr>
-        <w:t>Object classification &gt; Create single measurement classifier</w:t>
-      </w:r>
-    </w:p>
-    <w:p>
-      <w:pPr>
-        <w:rPr>
-          <w:rFonts w:cs="Courier New"/>
-        </w:rPr>
-      </w:pPr>
-      <w:r>
-        <w:rPr>
-          <w:rFonts w:cs="Courier New"/>
-        </w:rPr>
-        <w:t>Choisir detections (all), le c</w:t>
+      <w:proofErr w:type="spellStart"/>
+      <w:r>
+        <w:rPr>
+          <w:rFonts w:cs="Courier New"/>
+        </w:rPr>
+        <w:t>Classify</w:t>
+      </w:r>
+      <w:proofErr w:type="spellEnd"/>
+      <w:r>
+        <w:rPr>
+          <w:rFonts w:cs="Courier New"/>
+        </w:rPr>
+        <w:t xml:space="preserve"> &gt; </w:t>
+      </w:r>
+      <w:r>
+        <w:rPr>
+          <w:rFonts w:cs="Courier New"/>
+        </w:rPr>
+        <w:t xml:space="preserve">Object classification &gt; </w:t>
+      </w:r>
+      <w:proofErr w:type="spellStart"/>
+      <w:r>
+        <w:rPr>
+          <w:rFonts w:cs="Courier New"/>
+        </w:rPr>
+        <w:t>Create</w:t>
+      </w:r>
+      <w:proofErr w:type="spellEnd"/>
+      <w:r>
+        <w:rPr>
+          <w:rFonts w:cs="Courier New"/>
+        </w:rPr>
+        <w:t xml:space="preserve"> single </w:t>
+      </w:r>
+      <w:proofErr w:type="spellStart"/>
+      <w:r>
+        <w:rPr>
+          <w:rFonts w:cs="Courier New"/>
+        </w:rPr>
+        <w:t>measurement</w:t>
+      </w:r>
+      <w:proofErr w:type="spellEnd"/>
+      <w:r>
+        <w:rPr>
+          <w:rFonts w:cs="Courier New"/>
+        </w:rPr>
+        <w:t xml:space="preserve"> classifier</w:t>
+      </w:r>
+    </w:p>
+    <w:p>
+      <w:pPr>
+        <w:rPr>
+          <w:rFonts w:cs="Courier New"/>
+        </w:rPr>
+      </w:pPr>
+      <w:r>
+        <w:rPr>
+          <w:rFonts w:cs="Courier New"/>
+        </w:rPr>
+        <w:t xml:space="preserve">Choisir </w:t>
+      </w:r>
+      <w:proofErr w:type="spellStart"/>
+      <w:r>
+        <w:rPr>
+          <w:rFonts w:cs="Courier New"/>
+        </w:rPr>
+        <w:t>detections</w:t>
+      </w:r>
+      <w:proofErr w:type="spellEnd"/>
+      <w:r>
+        <w:rPr>
+          <w:rFonts w:cs="Courier New"/>
+        </w:rPr>
+        <w:t xml:space="preserve"> (all), le c</w:t>
       </w:r>
       <w:r>
         <w:rPr>
@@ -1329,7 +2433,21 @@
         <w:rPr>
           <w:rFonts w:cs="Courier New"/>
         </w:rPr>
-        <w:t>‘Channel 4’ pour NeuN)</w:t>
+        <w:t xml:space="preserve">‘Channel 4’ pour </w:t>
+      </w:r>
+      <w:proofErr w:type="spellStart"/>
+      <w:r>
+        <w:rPr>
+          <w:rFonts w:cs="Courier New"/>
+        </w:rPr>
+        <w:t>NeuN</w:t>
+      </w:r>
+      <w:proofErr w:type="spellEnd"/>
+      <w:r>
+        <w:rPr>
+          <w:rFonts w:cs="Courier New"/>
+        </w:rPr>
+        <w:t>)</w:t>
       </w:r>
     </w:p>
     <w:p>
@@ -1371,7 +2489,15 @@
           <w:rFonts w:cs="Courier New"/>
           <w:lang w:val="en-US"/>
         </w:rPr>
-        <w:t>Above threshold : nom du m</w:t>
+        <w:t xml:space="preserve">Above threshold : nom du </w:t>
+      </w:r>
+      <w:proofErr w:type="spellStart"/>
+      <w:r>
+        <w:rPr>
+          <w:rFonts w:cs="Courier New"/>
+          <w:lang w:val="en-US"/>
+        </w:rPr>
+        <w:t>m</w:t>
       </w:r>
       <w:r>
         <w:rPr>
@@ -1380,6 +2506,7 @@
         </w:rPr>
         <w:t>arquage</w:t>
       </w:r>
+      <w:proofErr w:type="spellEnd"/>
     </w:p>
     <w:p>
       <w:pPr>
@@ -1408,7 +2535,21 @@
         <w:rPr>
           <w:rFonts w:cs="Courier New"/>
         </w:rPr>
-        <w:t>Classifier name : nom du m</w:t>
+        <w:t xml:space="preserve">Classifier </w:t>
+      </w:r>
+      <w:proofErr w:type="spellStart"/>
+      <w:r>
+        <w:rPr>
+          <w:rFonts w:cs="Courier New"/>
+        </w:rPr>
+        <w:t>name</w:t>
+      </w:r>
+      <w:proofErr w:type="spellEnd"/>
+      <w:r>
+        <w:rPr>
+          <w:rFonts w:cs="Courier New"/>
+        </w:rPr>
+        <w:t xml:space="preserve"> : nom du m</w:t>
       </w:r>
       <w:r>
         <w:rPr>
@@ -1462,12 +2603,28 @@
           <w:rFonts w:cs="Courier New"/>
         </w:rPr>
       </w:pPr>
-      <w:r>
-        <w:rPr>
-          <w:rFonts w:cs="Courier New"/>
-        </w:rPr>
-        <w:t>Classify &gt; Object classification &gt; Create</w:t>
-      </w:r>
+      <w:proofErr w:type="spellStart"/>
+      <w:r>
+        <w:rPr>
+          <w:rFonts w:cs="Courier New"/>
+        </w:rPr>
+        <w:t>Classify</w:t>
+      </w:r>
+      <w:proofErr w:type="spellEnd"/>
+      <w:r>
+        <w:rPr>
+          <w:rFonts w:cs="Courier New"/>
+        </w:rPr>
+        <w:t xml:space="preserve"> &gt; Object classification &gt; </w:t>
+      </w:r>
+      <w:proofErr w:type="spellStart"/>
+      <w:r>
+        <w:rPr>
+          <w:rFonts w:cs="Courier New"/>
+        </w:rPr>
+        <w:t>Create</w:t>
+      </w:r>
+      <w:proofErr w:type="spellEnd"/>
       <w:r>
         <w:rPr>
           <w:rFonts w:cs="Courier New"/>
@@ -1507,11 +2664,47 @@
           <w:rFonts w:cs="Courier New"/>
         </w:rPr>
       </w:pPr>
-      <w:r>
-        <w:rPr>
-          <w:rFonts w:cs="Courier New"/>
-        </w:rPr>
-        <w:t>Classify &gt; Object classification &gt; Load object classifier &gt; Apply classifier</w:t>
+      <w:proofErr w:type="spellStart"/>
+      <w:r>
+        <w:rPr>
+          <w:rFonts w:cs="Courier New"/>
+        </w:rPr>
+        <w:t>Classify</w:t>
+      </w:r>
+      <w:proofErr w:type="spellEnd"/>
+      <w:r>
+        <w:rPr>
+          <w:rFonts w:cs="Courier New"/>
+        </w:rPr>
+        <w:t xml:space="preserve"> &gt; Object classification &gt; </w:t>
+      </w:r>
+      <w:proofErr w:type="spellStart"/>
+      <w:r>
+        <w:rPr>
+          <w:rFonts w:cs="Courier New"/>
+        </w:rPr>
+        <w:t>Load</w:t>
+      </w:r>
+      <w:proofErr w:type="spellEnd"/>
+      <w:r>
+        <w:rPr>
+          <w:rFonts w:cs="Courier New"/>
+        </w:rPr>
+        <w:t xml:space="preserve"> </w:t>
+      </w:r>
+      <w:proofErr w:type="spellStart"/>
+      <w:r>
+        <w:rPr>
+          <w:rFonts w:cs="Courier New"/>
+        </w:rPr>
+        <w:t>object</w:t>
+      </w:r>
+      <w:proofErr w:type="spellEnd"/>
+      <w:r>
+        <w:rPr>
+          <w:rFonts w:cs="Courier New"/>
+        </w:rPr>
+        <w:t xml:space="preserve"> classifier &gt; Apply classifier</w:t>
       </w:r>
     </w:p>
     <w:p>
@@ -1581,6 +2774,7 @@
         <w:rPr>
           <w:rFonts w:cs="Courier New"/>
         </w:rPr>
+        <w:lastRenderedPageBreak/>
         <w:t xml:space="preserve">Voilà un script </w:t>
       </w:r>
       <w:r>
@@ -1656,32 +2850,67 @@
         <w:rPr>
           <w:rFonts w:ascii="Courier New" w:hAnsi="Courier New" w:cs="Courier New"/>
           <w:color w:val="0070C0"/>
-        </w:rPr>
-      </w:pPr>
-      <w:r>
-        <w:rPr>
-          <w:rFonts w:ascii="Courier New" w:hAnsi="Courier New" w:cs="Courier New"/>
-          <w:color w:val="0070C0"/>
-        </w:rPr>
-        <w:t>// select detections (run segmentation script before)</w:t>
-      </w:r>
-    </w:p>
-    <w:p>
-      <w:pPr>
-        <w:rPr>
-          <w:rFonts w:ascii="Courier New" w:hAnsi="Courier New" w:cs="Courier New"/>
-          <w:color w:val="0070C0"/>
-          <w:lang w:val="en-US"/>
-        </w:rPr>
-      </w:pPr>
-      <w:r>
-        <w:rPr>
-          <w:rFonts w:ascii="Courier New" w:hAnsi="Courier New" w:cs="Courier New"/>
-          <w:color w:val="0070C0"/>
-          <w:lang w:val="en-US"/>
-        </w:rPr>
-        <w:lastRenderedPageBreak/>
-        <w:t>selectDetections();</w:t>
+          <w:lang w:val="en-US"/>
+        </w:rPr>
+      </w:pPr>
+      <w:r>
+        <w:rPr>
+          <w:rFonts w:ascii="Courier New" w:hAnsi="Courier New" w:cs="Courier New"/>
+          <w:color w:val="0070C0"/>
+          <w:lang w:val="en-US"/>
+        </w:rPr>
+        <w:t xml:space="preserve">// select </w:t>
+      </w:r>
+      <w:r>
+        <w:rPr>
+          <w:rFonts w:ascii="Courier New" w:hAnsi="Courier New" w:cs="Courier New"/>
+          <w:color w:val="0070C0"/>
+          <w:lang w:val="en-US"/>
+        </w:rPr>
+        <w:t>annotations</w:t>
+      </w:r>
+      <w:r>
+        <w:rPr>
+          <w:rFonts w:ascii="Courier New" w:hAnsi="Courier New" w:cs="Courier New"/>
+          <w:color w:val="0070C0"/>
+          <w:lang w:val="en-US"/>
+        </w:rPr>
+        <w:t xml:space="preserve"> (run segmentation script before)</w:t>
+      </w:r>
+    </w:p>
+    <w:p>
+      <w:pPr>
+        <w:rPr>
+          <w:rFonts w:ascii="Courier New" w:hAnsi="Courier New" w:cs="Courier New"/>
+          <w:color w:val="0070C0"/>
+          <w:lang w:val="en-US"/>
+        </w:rPr>
+      </w:pPr>
+      <w:proofErr w:type="spellStart"/>
+      <w:r>
+        <w:rPr>
+          <w:rFonts w:ascii="Courier New" w:hAnsi="Courier New" w:cs="Courier New"/>
+          <w:color w:val="0070C0"/>
+          <w:lang w:val="en-US"/>
+        </w:rPr>
+        <w:t>select</w:t>
+      </w:r>
+      <w:r>
+        <w:rPr>
+          <w:rFonts w:ascii="Courier New" w:hAnsi="Courier New" w:cs="Courier New"/>
+          <w:color w:val="0070C0"/>
+          <w:lang w:val="en-US"/>
+        </w:rPr>
+        <w:t>Annotations</w:t>
+      </w:r>
+      <w:proofErr w:type="spellEnd"/>
+      <w:r>
+        <w:rPr>
+          <w:rFonts w:ascii="Courier New" w:hAnsi="Courier New" w:cs="Courier New"/>
+          <w:color w:val="0070C0"/>
+          <w:lang w:val="en-US"/>
+        </w:rPr>
+        <w:t>();</w:t>
       </w:r>
     </w:p>
     <w:p>
@@ -1718,13 +2947,41 @@
           <w:lang w:val="en-US"/>
         </w:rPr>
       </w:pPr>
-      <w:r>
-        <w:rPr>
-          <w:rFonts w:ascii="Courier New" w:hAnsi="Courier New" w:cs="Courier New"/>
-          <w:color w:val="0070C0"/>
-          <w:lang w:val="en-US"/>
-        </w:rPr>
-        <w:t xml:space="preserve">runPlugin('qupath.lib.algorithms.IntensityFeaturesPlugin', </w:t>
+      <w:proofErr w:type="spellStart"/>
+      <w:r>
+        <w:rPr>
+          <w:rFonts w:ascii="Courier New" w:hAnsi="Courier New" w:cs="Courier New"/>
+          <w:color w:val="0070C0"/>
+          <w:lang w:val="en-US"/>
+        </w:rPr>
+        <w:t>runPlugin</w:t>
+      </w:r>
+      <w:proofErr w:type="spellEnd"/>
+      <w:r>
+        <w:rPr>
+          <w:rFonts w:ascii="Courier New" w:hAnsi="Courier New" w:cs="Courier New"/>
+          <w:color w:val="0070C0"/>
+          <w:lang w:val="en-US"/>
+        </w:rPr>
+        <w:t>('</w:t>
+      </w:r>
+      <w:proofErr w:type="spellStart"/>
+      <w:r>
+        <w:rPr>
+          <w:rFonts w:ascii="Courier New" w:hAnsi="Courier New" w:cs="Courier New"/>
+          <w:color w:val="0070C0"/>
+          <w:lang w:val="en-US"/>
+        </w:rPr>
+        <w:t>qupath.lib.algorithms.IntensityFeaturesPlugin</w:t>
+      </w:r>
+      <w:proofErr w:type="spellEnd"/>
+      <w:r>
+        <w:rPr>
+          <w:rFonts w:ascii="Courier New" w:hAnsi="Courier New" w:cs="Courier New"/>
+          <w:color w:val="0070C0"/>
+          <w:lang w:val="en-US"/>
+        </w:rPr>
+        <w:t xml:space="preserve">', </w:t>
       </w:r>
     </w:p>
     <w:p>
@@ -1747,7 +3004,23 @@
           <w:rFonts w:ascii="Courier New" w:hAnsi="Courier New" w:cs="Courier New"/>
           <w:color w:val="0070C0"/>
         </w:rPr>
-        <w:t>'{"pixelSizeMicrons":2.0, "region":"ROI", "tileSizeMicrons":25.0, ' +</w:t>
+        <w:t>'{"pixelSizeMicrons":2.0, "</w:t>
+      </w:r>
+      <w:proofErr w:type="spellStart"/>
+      <w:r>
+        <w:rPr>
+          <w:rFonts w:ascii="Courier New" w:hAnsi="Courier New" w:cs="Courier New"/>
+          <w:color w:val="0070C0"/>
+        </w:rPr>
+        <w:t>region</w:t>
+      </w:r>
+      <w:proofErr w:type="spellEnd"/>
+      <w:r>
+        <w:rPr>
+          <w:rFonts w:ascii="Courier New" w:hAnsi="Courier New" w:cs="Courier New"/>
+          <w:color w:val="0070C0"/>
+        </w:rPr>
+        <w:t>":"ROI", "tileSizeMicrons":25.0, ' +</w:t>
       </w:r>
     </w:p>
     <w:p>
@@ -1807,6 +3080,7 @@
         </w:rPr>
         <w:t xml:space="preserve">    '"</w:t>
       </w:r>
+      <w:proofErr w:type="spellStart"/>
       <w:r>
         <w:rPr>
           <w:rFonts w:ascii="Courier New" w:hAnsi="Courier New" w:cs="Courier New"/>
@@ -1814,7 +3088,77 @@
           <w:highlight w:val="yellow"/>
           <w:lang w:val="en-US"/>
         </w:rPr>
-        <w:t>doMean":true, "doStdDev":false, "doMinMax":false, "doMedian":false,</w:t>
+        <w:t>doMean</w:t>
+      </w:r>
+      <w:proofErr w:type="spellEnd"/>
+      <w:r>
+        <w:rPr>
+          <w:rFonts w:ascii="Courier New" w:hAnsi="Courier New" w:cs="Courier New"/>
+          <w:color w:val="0070C0"/>
+          <w:highlight w:val="yellow"/>
+          <w:lang w:val="en-US"/>
+        </w:rPr>
+        <w:t>":true, "</w:t>
+      </w:r>
+      <w:proofErr w:type="spellStart"/>
+      <w:r>
+        <w:rPr>
+          <w:rFonts w:ascii="Courier New" w:hAnsi="Courier New" w:cs="Courier New"/>
+          <w:color w:val="0070C0"/>
+          <w:highlight w:val="yellow"/>
+          <w:lang w:val="en-US"/>
+        </w:rPr>
+        <w:t>doStdDev</w:t>
+      </w:r>
+      <w:proofErr w:type="spellEnd"/>
+      <w:r>
+        <w:rPr>
+          <w:rFonts w:ascii="Courier New" w:hAnsi="Courier New" w:cs="Courier New"/>
+          <w:color w:val="0070C0"/>
+          <w:highlight w:val="yellow"/>
+          <w:lang w:val="en-US"/>
+        </w:rPr>
+        <w:t>":false, "</w:t>
+      </w:r>
+      <w:proofErr w:type="spellStart"/>
+      <w:r>
+        <w:rPr>
+          <w:rFonts w:ascii="Courier New" w:hAnsi="Courier New" w:cs="Courier New"/>
+          <w:color w:val="0070C0"/>
+          <w:highlight w:val="yellow"/>
+          <w:lang w:val="en-US"/>
+        </w:rPr>
+        <w:t>doMinMax</w:t>
+      </w:r>
+      <w:proofErr w:type="spellEnd"/>
+      <w:r>
+        <w:rPr>
+          <w:rFonts w:ascii="Courier New" w:hAnsi="Courier New" w:cs="Courier New"/>
+          <w:color w:val="0070C0"/>
+          <w:highlight w:val="yellow"/>
+          <w:lang w:val="en-US"/>
+        </w:rPr>
+        <w:t>":false, "</w:t>
+      </w:r>
+      <w:proofErr w:type="spellStart"/>
+      <w:r>
+        <w:rPr>
+          <w:rFonts w:ascii="Courier New" w:hAnsi="Courier New" w:cs="Courier New"/>
+          <w:color w:val="0070C0"/>
+          <w:highlight w:val="yellow"/>
+          <w:lang w:val="en-US"/>
+        </w:rPr>
+        <w:t>doMedian</w:t>
+      </w:r>
+      <w:proofErr w:type="spellEnd"/>
+      <w:r>
+        <w:rPr>
+          <w:rFonts w:ascii="Courier New" w:hAnsi="Courier New" w:cs="Courier New"/>
+          <w:color w:val="0070C0"/>
+          <w:highlight w:val="yellow"/>
+          <w:lang w:val="en-US"/>
+        </w:rPr>
+        <w:t>":false,</w:t>
       </w:r>
       <w:r>
         <w:rPr>
@@ -1839,7 +3183,97 @@
           <w:color w:val="0070C0"/>
           <w:lang w:val="en-US"/>
         </w:rPr>
-        <w:t xml:space="preserve">    '"doHaralick":false, "haralickMin":NaN, "haralickMax":NaN, ' +</w:t>
+        <w:t xml:space="preserve">    '"</w:t>
+      </w:r>
+      <w:proofErr w:type="spellStart"/>
+      <w:r>
+        <w:rPr>
+          <w:rFonts w:ascii="Courier New" w:hAnsi="Courier New" w:cs="Courier New"/>
+          <w:color w:val="0070C0"/>
+          <w:lang w:val="en-US"/>
+        </w:rPr>
+        <w:t>doHaralick</w:t>
+      </w:r>
+      <w:proofErr w:type="spellEnd"/>
+      <w:r>
+        <w:rPr>
+          <w:rFonts w:ascii="Courier New" w:hAnsi="Courier New" w:cs="Courier New"/>
+          <w:color w:val="0070C0"/>
+          <w:lang w:val="en-US"/>
+        </w:rPr>
+        <w:t>":false, "</w:t>
+      </w:r>
+      <w:proofErr w:type="spellStart"/>
+      <w:r>
+        <w:rPr>
+          <w:rFonts w:ascii="Courier New" w:hAnsi="Courier New" w:cs="Courier New"/>
+          <w:color w:val="0070C0"/>
+          <w:lang w:val="en-US"/>
+        </w:rPr>
+        <w:t>haralickMin</w:t>
+      </w:r>
+      <w:proofErr w:type="spellEnd"/>
+      <w:r>
+        <w:rPr>
+          <w:rFonts w:ascii="Courier New" w:hAnsi="Courier New" w:cs="Courier New"/>
+          <w:color w:val="0070C0"/>
+          <w:lang w:val="en-US"/>
+        </w:rPr>
+        <w:t>":</w:t>
+      </w:r>
+      <w:proofErr w:type="spellStart"/>
+      <w:r>
+        <w:rPr>
+          <w:rFonts w:ascii="Courier New" w:hAnsi="Courier New" w:cs="Courier New"/>
+          <w:color w:val="0070C0"/>
+          <w:lang w:val="en-US"/>
+        </w:rPr>
+        <w:t>NaN</w:t>
+      </w:r>
+      <w:proofErr w:type="spellEnd"/>
+      <w:r>
+        <w:rPr>
+          <w:rFonts w:ascii="Courier New" w:hAnsi="Courier New" w:cs="Courier New"/>
+          <w:color w:val="0070C0"/>
+          <w:lang w:val="en-US"/>
+        </w:rPr>
+        <w:t>, "</w:t>
+      </w:r>
+      <w:proofErr w:type="spellStart"/>
+      <w:r>
+        <w:rPr>
+          <w:rFonts w:ascii="Courier New" w:hAnsi="Courier New" w:cs="Courier New"/>
+          <w:color w:val="0070C0"/>
+          <w:lang w:val="en-US"/>
+        </w:rPr>
+        <w:t>haralickMax</w:t>
+      </w:r>
+      <w:proofErr w:type="spellEnd"/>
+      <w:r>
+        <w:rPr>
+          <w:rFonts w:ascii="Courier New" w:hAnsi="Courier New" w:cs="Courier New"/>
+          <w:color w:val="0070C0"/>
+          <w:lang w:val="en-US"/>
+        </w:rPr>
+        <w:t>":</w:t>
+      </w:r>
+      <w:proofErr w:type="spellStart"/>
+      <w:r>
+        <w:rPr>
+          <w:rFonts w:ascii="Courier New" w:hAnsi="Courier New" w:cs="Courier New"/>
+          <w:color w:val="0070C0"/>
+          <w:lang w:val="en-US"/>
+        </w:rPr>
+        <w:t>NaN</w:t>
+      </w:r>
+      <w:proofErr w:type="spellEnd"/>
+      <w:r>
+        <w:rPr>
+          <w:rFonts w:ascii="Courier New" w:hAnsi="Courier New" w:cs="Courier New"/>
+          <w:color w:val="0070C0"/>
+          <w:lang w:val="en-US"/>
+        </w:rPr>
+        <w:t>, ' +</w:t>
       </w:r>
     </w:p>
     <w:p>
@@ -1918,13 +3352,23 @@
           <w:lang w:val="en-US"/>
         </w:rPr>
       </w:pPr>
-      <w:r>
-        <w:rPr>
-          <w:rFonts w:ascii="Courier New" w:hAnsi="Courier New" w:cs="Courier New"/>
-          <w:color w:val="0070C0"/>
-          <w:lang w:val="en-US"/>
-        </w:rPr>
-        <w:t>addShapeMeasurements("AREA", "CIRCULARITY", "MAX_DIAMETER")</w:t>
+      <w:proofErr w:type="spellStart"/>
+      <w:r>
+        <w:rPr>
+          <w:rFonts w:ascii="Courier New" w:hAnsi="Courier New" w:cs="Courier New"/>
+          <w:color w:val="0070C0"/>
+          <w:lang w:val="en-US"/>
+        </w:rPr>
+        <w:t>addShapeMeasurements</w:t>
+      </w:r>
+      <w:proofErr w:type="spellEnd"/>
+      <w:r>
+        <w:rPr>
+          <w:rFonts w:ascii="Courier New" w:hAnsi="Courier New" w:cs="Courier New"/>
+          <w:color w:val="0070C0"/>
+          <w:lang w:val="en-US"/>
+        </w:rPr>
+        <w:t>("AREA", "CIRCULARITY", "MAX_DIAMETER")</w:t>
       </w:r>
     </w:p>
     <w:p>
@@ -1961,13 +3405,23 @@
           <w:lang w:val="en-US"/>
         </w:rPr>
       </w:pPr>
-      <w:r>
-        <w:rPr>
-          <w:rFonts w:ascii="Courier New" w:hAnsi="Courier New" w:cs="Courier New"/>
-          <w:color w:val="0070C0"/>
-          <w:lang w:val="en-US"/>
-        </w:rPr>
-        <w:t>runObjectClassifier("</w:t>
+      <w:proofErr w:type="spellStart"/>
+      <w:r>
+        <w:rPr>
+          <w:rFonts w:ascii="Courier New" w:hAnsi="Courier New" w:cs="Courier New"/>
+          <w:color w:val="0070C0"/>
+          <w:lang w:val="en-US"/>
+        </w:rPr>
+        <w:t>runObjectClassifier</w:t>
+      </w:r>
+      <w:proofErr w:type="spellEnd"/>
+      <w:r>
+        <w:rPr>
+          <w:rFonts w:ascii="Courier New" w:hAnsi="Courier New" w:cs="Courier New"/>
+          <w:color w:val="0070C0"/>
+          <w:lang w:val="en-US"/>
+        </w:rPr>
+        <w:t>("</w:t>
       </w:r>
       <w:r>
         <w:rPr>
@@ -2027,24 +3481,78 @@
           <w:color w:val="0070C0"/>
           <w:lang w:val="en-US"/>
         </w:rPr>
-        <w:t>def project = getProject()</w:t>
-      </w:r>
-    </w:p>
-    <w:p>
-      <w:pPr>
-        <w:rPr>
-          <w:rFonts w:ascii="Courier New" w:hAnsi="Courier New" w:cs="Courier New"/>
-          <w:color w:val="0070C0"/>
-          <w:lang w:val="en-US"/>
-        </w:rPr>
-      </w:pPr>
-      <w:r>
-        <w:rPr>
-          <w:rFonts w:ascii="Courier New" w:hAnsi="Courier New" w:cs="Courier New"/>
-          <w:color w:val="0070C0"/>
-          <w:lang w:val="en-US"/>
-        </w:rPr>
-        <w:t>def outputDir = buildFilePath(PROJECT_BASE_DIR, "</w:t>
+        <w:t xml:space="preserve">def project = </w:t>
+      </w:r>
+      <w:proofErr w:type="spellStart"/>
+      <w:r>
+        <w:rPr>
+          <w:rFonts w:ascii="Courier New" w:hAnsi="Courier New" w:cs="Courier New"/>
+          <w:color w:val="0070C0"/>
+          <w:lang w:val="en-US"/>
+        </w:rPr>
+        <w:t>getProject</w:t>
+      </w:r>
+      <w:proofErr w:type="spellEnd"/>
+      <w:r>
+        <w:rPr>
+          <w:rFonts w:ascii="Courier New" w:hAnsi="Courier New" w:cs="Courier New"/>
+          <w:color w:val="0070C0"/>
+          <w:lang w:val="en-US"/>
+        </w:rPr>
+        <w:t>()</w:t>
+      </w:r>
+    </w:p>
+    <w:p>
+      <w:pPr>
+        <w:rPr>
+          <w:rFonts w:ascii="Courier New" w:hAnsi="Courier New" w:cs="Courier New"/>
+          <w:color w:val="0070C0"/>
+          <w:lang w:val="en-US"/>
+        </w:rPr>
+      </w:pPr>
+      <w:r>
+        <w:rPr>
+          <w:rFonts w:ascii="Courier New" w:hAnsi="Courier New" w:cs="Courier New"/>
+          <w:color w:val="0070C0"/>
+          <w:lang w:val="en-US"/>
+        </w:rPr>
+        <w:t xml:space="preserve">def </w:t>
+      </w:r>
+      <w:proofErr w:type="spellStart"/>
+      <w:r>
+        <w:rPr>
+          <w:rFonts w:ascii="Courier New" w:hAnsi="Courier New" w:cs="Courier New"/>
+          <w:color w:val="0070C0"/>
+          <w:lang w:val="en-US"/>
+        </w:rPr>
+        <w:t>outputDir</w:t>
+      </w:r>
+      <w:proofErr w:type="spellEnd"/>
+      <w:r>
+        <w:rPr>
+          <w:rFonts w:ascii="Courier New" w:hAnsi="Courier New" w:cs="Courier New"/>
+          <w:color w:val="0070C0"/>
+          <w:lang w:val="en-US"/>
+        </w:rPr>
+        <w:t xml:space="preserve"> = </w:t>
+      </w:r>
+      <w:proofErr w:type="spellStart"/>
+      <w:r>
+        <w:rPr>
+          <w:rFonts w:ascii="Courier New" w:hAnsi="Courier New" w:cs="Courier New"/>
+          <w:color w:val="0070C0"/>
+          <w:lang w:val="en-US"/>
+        </w:rPr>
+        <w:t>buildFilePath</w:t>
+      </w:r>
+      <w:proofErr w:type="spellEnd"/>
+      <w:r>
+        <w:rPr>
+          <w:rFonts w:ascii="Courier New" w:hAnsi="Courier New" w:cs="Courier New"/>
+          <w:color w:val="0070C0"/>
+          <w:lang w:val="en-US"/>
+        </w:rPr>
+        <w:t>(PROJECT_BASE_DIR, "</w:t>
       </w:r>
       <w:r>
         <w:rPr>
@@ -2104,63 +3612,267 @@
           <w:color w:val="0070C0"/>
           <w:lang w:val="en-US"/>
         </w:rPr>
-        <w:t>def imageName = GeneralTools.stripExtension(getCurrentImageName())</w:t>
-      </w:r>
-    </w:p>
-    <w:p>
-      <w:pPr>
-        <w:rPr>
-          <w:rFonts w:ascii="Courier New" w:hAnsi="Courier New" w:cs="Courier New"/>
-          <w:color w:val="0070C0"/>
-          <w:lang w:val="en-US"/>
-        </w:rPr>
-      </w:pPr>
-      <w:r>
-        <w:rPr>
-          <w:rFonts w:ascii="Courier New" w:hAnsi="Courier New" w:cs="Courier New"/>
-          <w:color w:val="0070C0"/>
-          <w:lang w:val="en-US"/>
-        </w:rPr>
-        <w:t>def outputFile = buildFilePath(outputDir, imageName + "_detections.csv")</w:t>
-      </w:r>
-    </w:p>
-    <w:p>
-      <w:pPr>
-        <w:rPr>
-          <w:rFonts w:ascii="Courier New" w:hAnsi="Courier New" w:cs="Courier New"/>
-          <w:color w:val="0070C0"/>
-          <w:lang w:val="en-US"/>
-        </w:rPr>
-      </w:pPr>
-    </w:p>
-    <w:p>
-      <w:pPr>
-        <w:rPr>
-          <w:rFonts w:ascii="Courier New" w:hAnsi="Courier New" w:cs="Courier New"/>
-          <w:color w:val="0070C0"/>
-        </w:rPr>
-      </w:pPr>
-      <w:r>
-        <w:rPr>
-          <w:rFonts w:ascii="Courier New" w:hAnsi="Courier New" w:cs="Courier New"/>
-          <w:color w:val="0070C0"/>
-        </w:rPr>
-        <w:t>// save detections</w:t>
-      </w:r>
-    </w:p>
-    <w:p>
-      <w:pPr>
-        <w:rPr>
-          <w:rFonts w:ascii="Courier New" w:hAnsi="Courier New" w:cs="Courier New"/>
-          <w:color w:val="0070C0"/>
-        </w:rPr>
-      </w:pPr>
-      <w:r>
-        <w:rPr>
-          <w:rFonts w:ascii="Courier New" w:hAnsi="Courier New" w:cs="Courier New"/>
-          <w:color w:val="0070C0"/>
-        </w:rPr>
-        <w:t>saveDetectionMeasurements(outputFile)</w:t>
+        <w:t xml:space="preserve">def </w:t>
+      </w:r>
+      <w:proofErr w:type="spellStart"/>
+      <w:r>
+        <w:rPr>
+          <w:rFonts w:ascii="Courier New" w:hAnsi="Courier New" w:cs="Courier New"/>
+          <w:color w:val="0070C0"/>
+          <w:lang w:val="en-US"/>
+        </w:rPr>
+        <w:t>imageName</w:t>
+      </w:r>
+      <w:proofErr w:type="spellEnd"/>
+      <w:r>
+        <w:rPr>
+          <w:rFonts w:ascii="Courier New" w:hAnsi="Courier New" w:cs="Courier New"/>
+          <w:color w:val="0070C0"/>
+          <w:lang w:val="en-US"/>
+        </w:rPr>
+        <w:t xml:space="preserve"> = </w:t>
+      </w:r>
+      <w:proofErr w:type="spellStart"/>
+      <w:r>
+        <w:rPr>
+          <w:rFonts w:ascii="Courier New" w:hAnsi="Courier New" w:cs="Courier New"/>
+          <w:color w:val="0070C0"/>
+          <w:lang w:val="en-US"/>
+        </w:rPr>
+        <w:t>GeneralTools.stripExtension</w:t>
+      </w:r>
+      <w:proofErr w:type="spellEnd"/>
+      <w:r>
+        <w:rPr>
+          <w:rFonts w:ascii="Courier New" w:hAnsi="Courier New" w:cs="Courier New"/>
+          <w:color w:val="0070C0"/>
+          <w:lang w:val="en-US"/>
+        </w:rPr>
+        <w:t>(</w:t>
+      </w:r>
+      <w:proofErr w:type="spellStart"/>
+      <w:r>
+        <w:rPr>
+          <w:rFonts w:ascii="Courier New" w:hAnsi="Courier New" w:cs="Courier New"/>
+          <w:color w:val="0070C0"/>
+          <w:lang w:val="en-US"/>
+        </w:rPr>
+        <w:t>getCurrentImageName</w:t>
+      </w:r>
+      <w:proofErr w:type="spellEnd"/>
+      <w:r>
+        <w:rPr>
+          <w:rFonts w:ascii="Courier New" w:hAnsi="Courier New" w:cs="Courier New"/>
+          <w:color w:val="0070C0"/>
+          <w:lang w:val="en-US"/>
+        </w:rPr>
+        <w:t>())</w:t>
+      </w:r>
+    </w:p>
+    <w:p>
+      <w:pPr>
+        <w:rPr>
+          <w:rFonts w:ascii="Courier New" w:hAnsi="Courier New" w:cs="Courier New"/>
+          <w:color w:val="0070C0"/>
+          <w:lang w:val="en-US"/>
+        </w:rPr>
+      </w:pPr>
+      <w:r>
+        <w:rPr>
+          <w:rFonts w:ascii="Courier New" w:hAnsi="Courier New" w:cs="Courier New"/>
+          <w:color w:val="0070C0"/>
+          <w:lang w:val="en-US"/>
+        </w:rPr>
+        <w:t xml:space="preserve">def </w:t>
+      </w:r>
+      <w:proofErr w:type="spellStart"/>
+      <w:r>
+        <w:rPr>
+          <w:rFonts w:ascii="Courier New" w:hAnsi="Courier New" w:cs="Courier New"/>
+          <w:color w:val="0070C0"/>
+          <w:lang w:val="en-US"/>
+        </w:rPr>
+        <w:t>outputFile</w:t>
+      </w:r>
+      <w:proofErr w:type="spellEnd"/>
+      <w:r>
+        <w:rPr>
+          <w:rFonts w:ascii="Courier New" w:hAnsi="Courier New" w:cs="Courier New"/>
+          <w:color w:val="0070C0"/>
+          <w:lang w:val="en-US"/>
+        </w:rPr>
+        <w:t xml:space="preserve"> = </w:t>
+      </w:r>
+      <w:proofErr w:type="spellStart"/>
+      <w:r>
+        <w:rPr>
+          <w:rFonts w:ascii="Courier New" w:hAnsi="Courier New" w:cs="Courier New"/>
+          <w:color w:val="0070C0"/>
+          <w:lang w:val="en-US"/>
+        </w:rPr>
+        <w:t>buildFilePath</w:t>
+      </w:r>
+      <w:proofErr w:type="spellEnd"/>
+      <w:r>
+        <w:rPr>
+          <w:rFonts w:ascii="Courier New" w:hAnsi="Courier New" w:cs="Courier New"/>
+          <w:color w:val="0070C0"/>
+          <w:lang w:val="en-US"/>
+        </w:rPr>
+        <w:t>(</w:t>
+      </w:r>
+      <w:proofErr w:type="spellStart"/>
+      <w:r>
+        <w:rPr>
+          <w:rFonts w:ascii="Courier New" w:hAnsi="Courier New" w:cs="Courier New"/>
+          <w:color w:val="0070C0"/>
+          <w:lang w:val="en-US"/>
+        </w:rPr>
+        <w:t>outputDir</w:t>
+      </w:r>
+      <w:proofErr w:type="spellEnd"/>
+      <w:r>
+        <w:rPr>
+          <w:rFonts w:ascii="Courier New" w:hAnsi="Courier New" w:cs="Courier New"/>
+          <w:color w:val="0070C0"/>
+          <w:lang w:val="en-US"/>
+        </w:rPr>
+        <w:t xml:space="preserve">, </w:t>
+      </w:r>
+      <w:proofErr w:type="spellStart"/>
+      <w:r>
+        <w:rPr>
+          <w:rFonts w:ascii="Courier New" w:hAnsi="Courier New" w:cs="Courier New"/>
+          <w:color w:val="0070C0"/>
+          <w:lang w:val="en-US"/>
+        </w:rPr>
+        <w:t>imageName</w:t>
+      </w:r>
+      <w:proofErr w:type="spellEnd"/>
+      <w:r>
+        <w:rPr>
+          <w:rFonts w:ascii="Courier New" w:hAnsi="Courier New" w:cs="Courier New"/>
+          <w:color w:val="0070C0"/>
+          <w:lang w:val="en-US"/>
+        </w:rPr>
+        <w:t xml:space="preserve"> + "_</w:t>
+      </w:r>
+      <w:r>
+        <w:rPr>
+          <w:rFonts w:ascii="Courier New" w:hAnsi="Courier New" w:cs="Courier New"/>
+          <w:color w:val="0070C0"/>
+          <w:lang w:val="en-US"/>
+        </w:rPr>
+        <w:t>annotations</w:t>
+      </w:r>
+      <w:r>
+        <w:rPr>
+          <w:rFonts w:ascii="Courier New" w:hAnsi="Courier New" w:cs="Courier New"/>
+          <w:color w:val="0070C0"/>
+          <w:lang w:val="en-US"/>
+        </w:rPr>
+        <w:t>.csv")</w:t>
+      </w:r>
+    </w:p>
+    <w:p>
+      <w:pPr>
+        <w:rPr>
+          <w:rFonts w:ascii="Courier New" w:hAnsi="Courier New" w:cs="Courier New"/>
+          <w:color w:val="0070C0"/>
+          <w:lang w:val="en-US"/>
+        </w:rPr>
+      </w:pPr>
+    </w:p>
+    <w:p>
+      <w:pPr>
+        <w:rPr>
+          <w:rFonts w:ascii="Courier New" w:hAnsi="Courier New" w:cs="Courier New"/>
+          <w:color w:val="0070C0"/>
+        </w:rPr>
+      </w:pPr>
+      <w:r>
+        <w:rPr>
+          <w:rFonts w:ascii="Courier New" w:hAnsi="Courier New" w:cs="Courier New"/>
+          <w:color w:val="0070C0"/>
+        </w:rPr>
+        <w:t xml:space="preserve">// </w:t>
+      </w:r>
+      <w:proofErr w:type="spellStart"/>
+      <w:r>
+        <w:rPr>
+          <w:rFonts w:ascii="Courier New" w:hAnsi="Courier New" w:cs="Courier New"/>
+          <w:color w:val="0070C0"/>
+        </w:rPr>
+        <w:t>save</w:t>
+      </w:r>
+      <w:proofErr w:type="spellEnd"/>
+      <w:r>
+        <w:rPr>
+          <w:rFonts w:ascii="Courier New" w:hAnsi="Courier New" w:cs="Courier New"/>
+          <w:color w:val="0070C0"/>
+        </w:rPr>
+        <w:t xml:space="preserve"> </w:t>
+      </w:r>
+      <w:r>
+        <w:rPr>
+          <w:rFonts w:ascii="Courier New" w:hAnsi="Courier New" w:cs="Courier New"/>
+          <w:color w:val="0070C0"/>
+        </w:rPr>
+        <w:t>annotations</w:t>
+      </w:r>
+    </w:p>
+    <w:p>
+      <w:pPr>
+        <w:rPr>
+          <w:rFonts w:ascii="Courier New" w:hAnsi="Courier New" w:cs="Courier New"/>
+          <w:color w:val="0070C0"/>
+        </w:rPr>
+      </w:pPr>
+      <w:proofErr w:type="spellStart"/>
+      <w:r>
+        <w:rPr>
+          <w:rFonts w:ascii="Courier New" w:hAnsi="Courier New" w:cs="Courier New"/>
+          <w:color w:val="0070C0"/>
+        </w:rPr>
+        <w:t>save</w:t>
+      </w:r>
+      <w:r>
+        <w:rPr>
+          <w:rFonts w:ascii="Courier New" w:hAnsi="Courier New" w:cs="Courier New"/>
+          <w:color w:val="0070C0"/>
+        </w:rPr>
+        <w:t>Annotation</w:t>
+      </w:r>
+      <w:r>
+        <w:rPr>
+          <w:rFonts w:ascii="Courier New" w:hAnsi="Courier New" w:cs="Courier New"/>
+          <w:color w:val="0070C0"/>
+        </w:rPr>
+        <w:t>Measurements</w:t>
+      </w:r>
+      <w:proofErr w:type="spellEnd"/>
+      <w:r>
+        <w:rPr>
+          <w:rFonts w:ascii="Courier New" w:hAnsi="Courier New" w:cs="Courier New"/>
+          <w:color w:val="0070C0"/>
+        </w:rPr>
+        <w:t>(</w:t>
+      </w:r>
+      <w:proofErr w:type="spellStart"/>
+      <w:r>
+        <w:rPr>
+          <w:rFonts w:ascii="Courier New" w:hAnsi="Courier New" w:cs="Courier New"/>
+          <w:color w:val="0070C0"/>
+        </w:rPr>
+        <w:t>outputFile</w:t>
+      </w:r>
+      <w:proofErr w:type="spellEnd"/>
+      <w:r>
+        <w:rPr>
+          <w:rFonts w:ascii="Courier New" w:hAnsi="Courier New" w:cs="Courier New"/>
+          <w:color w:val="0070C0"/>
+        </w:rPr>
+        <w:t>)</w:t>
       </w:r>
     </w:p>
     <w:p>

</xml_diff>